<commit_message>
add 21.2, fix font
</commit_message>
<xml_diff>
--- a/Lab Guide/22.2 Cài đặt thuật toán sắp xếp chọn.docx
+++ b/Lab Guide/22.2 Cài đặt thuật toán sắp xếp chọn.docx
@@ -119,7 +119,7 @@
       </w:r>
       <w:r>
         <w:rPr>
-          <w:rFonts w:eastAsia="Calibri"/>
+          <w:rFonts w:ascii="Helvetica Neue" w:eastAsia="Calibri" w:hAnsi="Helvetica Neue"/>
           <w:color w:val="262626"/>
           <w:sz w:val="25"/>
           <w:szCs w:val="25"/>
@@ -157,7 +157,7 @@
       </w:r>
       <w:r>
         <w:rPr>
-          <w:rFonts w:eastAsia="Calibri"/>
+          <w:rFonts w:ascii="Helvetica Neue" w:eastAsia="Calibri" w:hAnsi="Helvetica Neue"/>
           <w:color w:val="262626"/>
           <w:sz w:val="25"/>
           <w:szCs w:val="25"/>
@@ -215,7 +215,7 @@
       </w:r>
       <w:r>
         <w:rPr>
-          <w:rFonts w:eastAsia="Calibri"/>
+          <w:rFonts w:ascii="Helvetica Neue" w:eastAsia="Calibri" w:hAnsi="Helvetica Neue"/>
           <w:color w:val="262626"/>
           <w:sz w:val="25"/>
           <w:szCs w:val="25"/>
@@ -253,7 +253,7 @@
       </w:r>
       <w:r>
         <w:rPr>
-          <w:rFonts w:eastAsia="Calibri"/>
+          <w:rFonts w:ascii="Helvetica Neue" w:eastAsia="Calibri" w:hAnsi="Helvetica Neue"/>
           <w:color w:val="262626"/>
           <w:sz w:val="25"/>
           <w:szCs w:val="25"/>
@@ -311,7 +311,7 @@
       </w:r>
       <w:r>
         <w:rPr>
-          <w:rFonts w:eastAsia="Calibri"/>
+          <w:rFonts w:ascii="Helvetica Neue" w:eastAsia="Calibri" w:hAnsi="Helvetica Neue"/>
           <w:color w:val="262626"/>
           <w:sz w:val="25"/>
           <w:szCs w:val="25"/>
@@ -349,7 +349,7 @@
       </w:r>
       <w:r>
         <w:rPr>
-          <w:rFonts w:ascii="MingLiU" w:eastAsia="MingLiU" w:hAnsi="MingLiU" w:cs="MingLiU" w:hint="eastAsia"/>
+          <w:rFonts w:ascii="Helvetica Neue" w:eastAsia="MingLiU" w:hAnsi="Helvetica Neue" w:cs="MingLiU"/>
           <w:color w:val="262626"/>
           <w:sz w:val="25"/>
           <w:szCs w:val="25"/>
@@ -387,7 +387,7 @@
       </w:r>
       <w:r>
         <w:rPr>
-          <w:rFonts w:eastAsia="Calibri"/>
+          <w:rFonts w:ascii="Helvetica Neue" w:eastAsia="Calibri" w:hAnsi="Helvetica Neue"/>
           <w:color w:val="262626"/>
           <w:sz w:val="25"/>
           <w:szCs w:val="25"/>
@@ -574,7 +574,7 @@
           <w:between w:val="none" w:sz="0" w:space="0" w:color="auto"/>
         </w:pBdr>
         <w:shd w:val="clear" w:color="auto" w:fill="FFFFFF"/>
-        <w:spacing w:after="100" w:afterAutospacing="1" w:line="240" w:lineRule="auto"/>
+        <w:spacing w:after="100" w:afterAutospacing="1" w:line="360" w:lineRule="auto"/>
         <w:outlineLvl w:val="1"/>
         <w:rPr>
           <w:rFonts w:ascii="Helvetica Neue" w:eastAsia="Calibri" w:hAnsi="Helvetica Neue" w:cs="Times New Roman"/>
@@ -595,7 +595,7 @@
       </w:r>
       <w:r>
         <w:rPr>
-          <w:rFonts w:ascii="MingLiU" w:eastAsia="MingLiU" w:hAnsi="MingLiU" w:cs="MingLiU" w:hint="eastAsia"/>
+          <w:rFonts w:ascii="Helvetica Neue" w:eastAsia="MingLiU" w:hAnsi="Helvetica Neue" w:cs="MingLiU"/>
           <w:color w:val="262626"/>
           <w:sz w:val="25"/>
           <w:szCs w:val="25"/>
@@ -633,7 +633,7 @@
       </w:r>
       <w:r>
         <w:rPr>
-          <w:rFonts w:eastAsia="Calibri"/>
+          <w:rFonts w:ascii="Helvetica Neue" w:eastAsia="Calibri" w:hAnsi="Helvetica Neue"/>
           <w:color w:val="262626"/>
           <w:sz w:val="25"/>
           <w:szCs w:val="25"/>
@@ -671,7 +671,7 @@
       </w:r>
       <w:r>
         <w:rPr>
-          <w:rFonts w:eastAsia="Calibri"/>
+          <w:rFonts w:ascii="Helvetica Neue" w:eastAsia="Calibri" w:hAnsi="Helvetica Neue"/>
           <w:color w:val="262626"/>
           <w:sz w:val="25"/>
           <w:szCs w:val="25"/>
@@ -737,25 +737,7 @@
           <w:sz w:val="25"/>
           <w:szCs w:val="25"/>
         </w:rPr>
-        <w:t xml:space="preserve">[] </w:t>
-      </w:r>
-      <w:r>
-        <w:rPr>
-          <w:rFonts w:ascii="Helvetica Neue" w:eastAsia="Calibri" w:hAnsi="Helvetica Neue" w:cs="Times New Roman"/>
-          <w:color w:val="262626"/>
-          <w:sz w:val="25"/>
-          <w:szCs w:val="25"/>
-        </w:rPr>
-        <w:t>list</w:t>
-      </w:r>
-      <w:r>
-        <w:rPr>
-          <w:rFonts w:ascii="Helvetica Neue" w:eastAsia="Calibri" w:hAnsi="Helvetica Neue" w:cs="Times New Roman"/>
-          <w:color w:val="262626"/>
-          <w:sz w:val="25"/>
-          <w:szCs w:val="25"/>
-        </w:rPr>
-        <w:t xml:space="preserve">) </w:t>
+        <w:t xml:space="preserve">[] list) </w:t>
       </w:r>
       <w:proofErr w:type="spellStart"/>
       <w:r>
@@ -769,7 +751,7 @@
       </w:r>
       <w:r>
         <w:rPr>
-          <w:rFonts w:eastAsia="Calibri"/>
+          <w:rFonts w:ascii="Helvetica Neue" w:eastAsia="Calibri" w:hAnsi="Helvetica Neue"/>
           <w:color w:val="262626"/>
           <w:sz w:val="25"/>
           <w:szCs w:val="25"/>
@@ -798,7 +780,7 @@
       </w:r>
       <w:r>
         <w:rPr>
-          <w:rFonts w:eastAsia="Calibri"/>
+          <w:rFonts w:ascii="Helvetica Neue" w:eastAsia="Calibri" w:hAnsi="Helvetica Neue"/>
           <w:color w:val="262626"/>
           <w:sz w:val="25"/>
           <w:szCs w:val="25"/>
@@ -836,7 +818,7 @@
       </w:r>
       <w:r>
         <w:rPr>
-          <w:rFonts w:ascii="MingLiU" w:eastAsia="MingLiU" w:hAnsi="MingLiU" w:cs="MingLiU" w:hint="eastAsia"/>
+          <w:rFonts w:ascii="Helvetica Neue" w:eastAsia="MingLiU" w:hAnsi="Helvetica Neue" w:cs="MingLiU"/>
           <w:color w:val="262626"/>
           <w:sz w:val="25"/>
           <w:szCs w:val="25"/>
@@ -894,7 +876,7 @@
       </w:r>
       <w:r>
         <w:rPr>
-          <w:rFonts w:eastAsia="Calibri"/>
+          <w:rFonts w:ascii="Helvetica Neue" w:eastAsia="Calibri" w:hAnsi="Helvetica Neue"/>
           <w:color w:val="262626"/>
           <w:sz w:val="25"/>
           <w:szCs w:val="25"/>
@@ -943,7 +925,7 @@
       </w:r>
       <w:r>
         <w:rPr>
-          <w:rFonts w:eastAsia="Calibri"/>
+          <w:rFonts w:ascii="Helvetica Neue" w:eastAsia="Calibri" w:hAnsi="Helvetica Neue"/>
           <w:color w:val="262626"/>
           <w:sz w:val="25"/>
           <w:szCs w:val="25"/>
@@ -981,7 +963,7 @@
       </w:r>
       <w:r>
         <w:rPr>
-          <w:rFonts w:eastAsia="Calibri"/>
+          <w:rFonts w:ascii="Helvetica Neue" w:eastAsia="Calibri" w:hAnsi="Helvetica Neue"/>
           <w:color w:val="262626"/>
           <w:sz w:val="25"/>
           <w:szCs w:val="25"/>
@@ -1039,7 +1021,7 @@
       </w:r>
       <w:r>
         <w:rPr>
-          <w:rFonts w:eastAsia="Calibri"/>
+          <w:rFonts w:ascii="Helvetica Neue" w:eastAsia="Calibri" w:hAnsi="Helvetica Neue"/>
           <w:color w:val="262626"/>
           <w:sz w:val="25"/>
           <w:szCs w:val="25"/>
@@ -1077,7 +1059,7 @@
       </w:r>
       <w:r>
         <w:rPr>
-          <w:rFonts w:eastAsia="Calibri"/>
+          <w:rFonts w:ascii="Helvetica Neue" w:eastAsia="Calibri" w:hAnsi="Helvetica Neue"/>
           <w:color w:val="262626"/>
           <w:sz w:val="25"/>
           <w:szCs w:val="25"/>
@@ -1106,7 +1088,7 @@
       </w:r>
       <w:r>
         <w:rPr>
-          <w:rFonts w:eastAsia="Calibri"/>
+          <w:rFonts w:ascii="Helvetica Neue" w:eastAsia="Calibri" w:hAnsi="Helvetica Neue"/>
           <w:color w:val="262626"/>
           <w:sz w:val="25"/>
           <w:szCs w:val="25"/>
@@ -1144,7 +1126,7 @@
       </w:r>
       <w:r>
         <w:rPr>
-          <w:rFonts w:eastAsia="Calibri"/>
+          <w:rFonts w:ascii="Helvetica Neue" w:eastAsia="Calibri" w:hAnsi="Helvetica Neue"/>
           <w:color w:val="262626"/>
           <w:sz w:val="25"/>
           <w:szCs w:val="25"/>
@@ -1442,7 +1424,7 @@
       </w:r>
       <w:r>
         <w:rPr>
-          <w:rFonts w:eastAsia="Calibri"/>
+          <w:rFonts w:ascii="Helvetica Neue" w:eastAsia="Calibri" w:hAnsi="Helvetica Neue"/>
           <w:color w:val="262626"/>
           <w:sz w:val="25"/>
           <w:szCs w:val="25"/>
@@ -1484,7 +1466,7 @@
       </w:r>
       <w:r>
         <w:rPr>
-          <w:rFonts w:eastAsia="Calibri"/>
+          <w:rFonts w:ascii="Helvetica Neue" w:eastAsia="Calibri" w:hAnsi="Helvetica Neue"/>
           <w:color w:val="262626"/>
           <w:sz w:val="25"/>
           <w:szCs w:val="25"/>
@@ -1588,101 +1570,51 @@
           <w:szCs w:val="25"/>
           <w:lang w:val="en-US"/>
         </w:rPr>
-        <w:t>m</w:t>
-      </w:r>
-      <w:r>
-        <w:rPr>
-          <w:rFonts w:eastAsia="Calibri"/>
-          <w:color w:val="262626"/>
-          <w:sz w:val="25"/>
-          <w:szCs w:val="25"/>
-          <w:lang w:val="en-US"/>
-        </w:rPr>
-        <w:t>ộ</w:t>
-      </w:r>
-      <w:r>
-        <w:rPr>
-          <w:rFonts w:ascii="Helvetica Neue" w:eastAsia="Calibri" w:hAnsi="Helvetica Neue"/>
-          <w:color w:val="262626"/>
-          <w:sz w:val="25"/>
-          <w:szCs w:val="25"/>
-          <w:lang w:val="en-US"/>
-        </w:rPr>
-        <w:t>t</w:t>
-      </w:r>
-      <w:proofErr w:type="spellEnd"/>
-      <w:r>
-        <w:rPr>
-          <w:rFonts w:ascii="Helvetica Neue" w:eastAsia="Calibri" w:hAnsi="Helvetica Neue"/>
-          <w:color w:val="262626"/>
-          <w:sz w:val="25"/>
-          <w:szCs w:val="25"/>
-          <w:lang w:val="en-US"/>
-        </w:rPr>
-        <w:t xml:space="preserve"> </w:t>
-      </w:r>
-      <w:proofErr w:type="spellStart"/>
-      <w:r>
-        <w:rPr>
-          <w:rFonts w:ascii="Helvetica Neue" w:eastAsia="Calibri" w:hAnsi="Helvetica Neue"/>
-          <w:color w:val="262626"/>
-          <w:sz w:val="25"/>
-          <w:szCs w:val="25"/>
-          <w:lang w:val="en-US"/>
-        </w:rPr>
-        <w:t>m</w:t>
-      </w:r>
-      <w:r>
-        <w:rPr>
-          <w:rFonts w:eastAsia="Calibri"/>
-          <w:color w:val="262626"/>
-          <w:sz w:val="25"/>
-          <w:szCs w:val="25"/>
-          <w:lang w:val="en-US"/>
-        </w:rPr>
-        <w:t>ả</w:t>
-      </w:r>
-      <w:r>
-        <w:rPr>
-          <w:rFonts w:ascii="Helvetica Neue" w:eastAsia="Calibri" w:hAnsi="Helvetica Neue"/>
-          <w:color w:val="262626"/>
-          <w:sz w:val="25"/>
-          <w:szCs w:val="25"/>
-          <w:lang w:val="en-US"/>
-        </w:rPr>
-        <w:t>ng</w:t>
-      </w:r>
-      <w:proofErr w:type="spellEnd"/>
-      <w:r>
-        <w:rPr>
-          <w:rFonts w:ascii="Helvetica Neue" w:eastAsia="Calibri" w:hAnsi="Helvetica Neue"/>
-          <w:color w:val="262626"/>
-          <w:sz w:val="25"/>
-          <w:szCs w:val="25"/>
-          <w:lang w:val="en-US"/>
-        </w:rPr>
-        <w:t xml:space="preserve"> </w:t>
-      </w:r>
-      <w:proofErr w:type="spellStart"/>
-      <w:r>
-        <w:rPr>
-          <w:rFonts w:ascii="Helvetica Neue" w:eastAsia="Calibri" w:hAnsi="Helvetica Neue"/>
-          <w:color w:val="262626"/>
-          <w:sz w:val="25"/>
-          <w:szCs w:val="25"/>
-          <w:lang w:val="en-US"/>
-        </w:rPr>
-        <w:t>s</w:t>
-      </w:r>
-      <w:r>
-        <w:rPr>
-          <w:rFonts w:eastAsia="Calibri"/>
-          <w:color w:val="262626"/>
-          <w:sz w:val="25"/>
-          <w:szCs w:val="25"/>
-          <w:lang w:val="en-US"/>
-        </w:rPr>
-        <w:t>ố</w:t>
+        <w:t>một</w:t>
+      </w:r>
+      <w:proofErr w:type="spellEnd"/>
+      <w:r>
+        <w:rPr>
+          <w:rFonts w:ascii="Helvetica Neue" w:eastAsia="Calibri" w:hAnsi="Helvetica Neue"/>
+          <w:color w:val="262626"/>
+          <w:sz w:val="25"/>
+          <w:szCs w:val="25"/>
+          <w:lang w:val="en-US"/>
+        </w:rPr>
+        <w:t xml:space="preserve"> </w:t>
+      </w:r>
+      <w:proofErr w:type="spellStart"/>
+      <w:r>
+        <w:rPr>
+          <w:rFonts w:ascii="Helvetica Neue" w:eastAsia="Calibri" w:hAnsi="Helvetica Neue"/>
+          <w:color w:val="262626"/>
+          <w:sz w:val="25"/>
+          <w:szCs w:val="25"/>
+          <w:lang w:val="en-US"/>
+        </w:rPr>
+        <w:t>mảng</w:t>
+      </w:r>
+      <w:proofErr w:type="spellEnd"/>
+      <w:r>
+        <w:rPr>
+          <w:rFonts w:ascii="Helvetica Neue" w:eastAsia="Calibri" w:hAnsi="Helvetica Neue"/>
+          <w:color w:val="262626"/>
+          <w:sz w:val="25"/>
+          <w:szCs w:val="25"/>
+          <w:lang w:val="en-US"/>
+        </w:rPr>
+        <w:t xml:space="preserve"> </w:t>
+      </w:r>
+      <w:proofErr w:type="spellStart"/>
+      <w:r>
+        <w:rPr>
+          <w:rFonts w:ascii="Helvetica Neue" w:eastAsia="Calibri" w:hAnsi="Helvetica Neue"/>
+          <w:color w:val="262626"/>
+          <w:sz w:val="25"/>
+          <w:szCs w:val="25"/>
+          <w:lang w:val="en-US"/>
+        </w:rPr>
+        <w:t>số</w:t>
       </w:r>
       <w:proofErr w:type="spellEnd"/>
       <w:r>
@@ -1709,7 +1641,7 @@
       <w:proofErr w:type="spellEnd"/>
       <w:r>
         <w:rPr>
-          <w:rFonts w:eastAsia="Calibri"/>
+          <w:rFonts w:ascii="Helvetica Neue" w:eastAsia="Calibri" w:hAnsi="Helvetica Neue"/>
           <w:color w:val="262626"/>
           <w:sz w:val="25"/>
           <w:szCs w:val="25"/>
@@ -1719,7 +1651,7 @@
       </w:r>
       <w:r>
         <w:rPr>
-          <w:rFonts w:eastAsia="Calibri"/>
+          <w:rFonts w:ascii="Helvetica Neue" w:eastAsia="Calibri" w:hAnsi="Helvetica Neue"/>
           <w:color w:val="262626"/>
           <w:sz w:val="25"/>
           <w:szCs w:val="25"/>
@@ -1785,8 +1717,6 @@
         </w:rPr>
         <w:t>{</w:t>
       </w:r>
-      <w:bookmarkStart w:id="0" w:name="_GoBack"/>
-      <w:bookmarkEnd w:id="0"/>
       <w:r>
         <w:rPr>
           <w:sz w:val="22"/>
@@ -2085,7 +2015,7 @@
       </w:r>
       <w:r>
         <w:rPr>
-          <w:rFonts w:eastAsia="Calibri"/>
+          <w:rFonts w:ascii="Helvetica Neue" w:eastAsia="Calibri" w:hAnsi="Helvetica Neue"/>
           <w:b/>
           <w:bCs/>
           <w:color w:val="262626"/>
@@ -2155,7 +2085,7 @@
       </w:r>
       <w:r>
         <w:rPr>
-          <w:rFonts w:eastAsia="Calibri"/>
+          <w:rFonts w:ascii="Helvetica Neue" w:eastAsia="Calibri" w:hAnsi="Helvetica Neue"/>
           <w:color w:val="262626"/>
           <w:sz w:val="25"/>
           <w:szCs w:val="25"/>
@@ -2197,7 +2127,7 @@
       </w:r>
       <w:r>
         <w:rPr>
-          <w:rFonts w:eastAsia="Calibri"/>
+          <w:rFonts w:ascii="Helvetica Neue" w:eastAsia="Calibri" w:hAnsi="Helvetica Neue"/>
           <w:color w:val="262626"/>
           <w:sz w:val="25"/>
           <w:szCs w:val="25"/>
@@ -2239,7 +2169,7 @@
       </w:r>
       <w:r>
         <w:rPr>
-          <w:rFonts w:eastAsia="Calibri"/>
+          <w:rFonts w:ascii="Helvetica Neue" w:eastAsia="Calibri" w:hAnsi="Helvetica Neue"/>
           <w:color w:val="262626"/>
           <w:sz w:val="25"/>
           <w:szCs w:val="25"/>
@@ -2310,16 +2240,7 @@
           <w:sz w:val="25"/>
           <w:szCs w:val="25"/>
         </w:rPr>
-        <w:t>[] list</w:t>
-      </w:r>
-      <w:r>
-        <w:rPr>
-          <w:rFonts w:ascii="Helvetica Neue" w:eastAsia="Calibri" w:hAnsi="Helvetica Neue" w:cs="Times New Roman"/>
-          <w:color w:val="262626"/>
-          <w:sz w:val="25"/>
-          <w:szCs w:val="25"/>
-        </w:rPr>
-        <w:t>)</w:t>
+        <w:t>[] list)</w:t>
       </w:r>
       <w:r>
         <w:rPr>
@@ -2359,7 +2280,7 @@
           <w:tab w:val="left" w:pos="13740"/>
           <w:tab w:val="left" w:pos="14656"/>
         </w:tabs>
-        <w:spacing w:line="240" w:lineRule="auto"/>
+        <w:spacing w:line="360" w:lineRule="auto"/>
         <w:rPr>
           <w:rFonts w:ascii="Helvetica Neue" w:eastAsia="Calibri" w:hAnsi="Helvetica Neue" w:cs="Times New Roman"/>
           <w:color w:val="262626"/>
@@ -2381,7 +2302,7 @@
       </w:r>
       <w:r>
         <w:rPr>
-          <w:rFonts w:eastAsia="Calibri"/>
+          <w:rFonts w:ascii="Helvetica Neue" w:eastAsia="Calibri" w:hAnsi="Helvetica Neue"/>
           <w:color w:val="262626"/>
           <w:sz w:val="25"/>
           <w:szCs w:val="25"/>
@@ -2423,7 +2344,7 @@
       </w:r>
       <w:r>
         <w:rPr>
-          <w:rFonts w:eastAsia="Calibri"/>
+          <w:rFonts w:ascii="Helvetica Neue" w:eastAsia="Calibri" w:hAnsi="Helvetica Neue"/>
           <w:color w:val="262626"/>
           <w:sz w:val="25"/>
           <w:szCs w:val="25"/>
@@ -2465,7 +2386,7 @@
       </w:r>
       <w:r>
         <w:rPr>
-          <w:rFonts w:eastAsia="Calibri"/>
+          <w:rFonts w:ascii="Helvetica Neue" w:eastAsia="Calibri" w:hAnsi="Helvetica Neue"/>
           <w:color w:val="262626"/>
           <w:sz w:val="25"/>
           <w:szCs w:val="25"/>
@@ -2507,7 +2428,7 @@
       </w:r>
       <w:r>
         <w:rPr>
-          <w:rFonts w:ascii="MingLiU" w:eastAsia="MingLiU" w:hAnsi="MingLiU" w:cs="MingLiU" w:hint="eastAsia"/>
+          <w:rFonts w:ascii="Helvetica Neue" w:eastAsia="MingLiU" w:hAnsi="Helvetica Neue" w:cs="MingLiU"/>
           <w:color w:val="262626"/>
           <w:sz w:val="25"/>
           <w:szCs w:val="25"/>
@@ -2549,7 +2470,7 @@
       </w:r>
       <w:r>
         <w:rPr>
-          <w:rFonts w:eastAsia="Calibri"/>
+          <w:rFonts w:ascii="Helvetica Neue" w:eastAsia="Calibri" w:hAnsi="Helvetica Neue"/>
           <w:color w:val="262626"/>
           <w:sz w:val="25"/>
           <w:szCs w:val="25"/>
@@ -2613,7 +2534,7 @@
       </w:r>
       <w:r>
         <w:rPr>
-          <w:rFonts w:eastAsia="Calibri"/>
+          <w:rFonts w:ascii="Helvetica Neue" w:eastAsia="Calibri" w:hAnsi="Helvetica Neue"/>
           <w:color w:val="262626"/>
           <w:sz w:val="25"/>
           <w:szCs w:val="25"/>
@@ -2655,7 +2576,7 @@
       </w:r>
       <w:r>
         <w:rPr>
-          <w:rFonts w:eastAsia="Calibri"/>
+          <w:rFonts w:ascii="Helvetica Neue" w:eastAsia="Calibri" w:hAnsi="Helvetica Neue"/>
           <w:color w:val="262626"/>
           <w:sz w:val="25"/>
           <w:szCs w:val="25"/>
@@ -2697,7 +2618,7 @@
       </w:r>
       <w:r>
         <w:rPr>
-          <w:rFonts w:eastAsia="Calibri"/>
+          <w:rFonts w:ascii="Helvetica Neue" w:eastAsia="Calibri" w:hAnsi="Helvetica Neue"/>
           <w:color w:val="262626"/>
           <w:sz w:val="25"/>
           <w:szCs w:val="25"/>
@@ -2739,7 +2660,7 @@
       </w:r>
       <w:r>
         <w:rPr>
-          <w:rFonts w:eastAsia="Calibri"/>
+          <w:rFonts w:ascii="Helvetica Neue" w:eastAsia="Calibri" w:hAnsi="Helvetica Neue"/>
           <w:color w:val="262626"/>
           <w:sz w:val="25"/>
           <w:szCs w:val="25"/>
@@ -2781,7 +2702,7 @@
       </w:r>
       <w:r>
         <w:rPr>
-          <w:rFonts w:eastAsia="Calibri"/>
+          <w:rFonts w:ascii="Helvetica Neue" w:eastAsia="Calibri" w:hAnsi="Helvetica Neue"/>
           <w:color w:val="262626"/>
           <w:sz w:val="25"/>
           <w:szCs w:val="25"/>
@@ -2824,7 +2745,7 @@
       </w:r>
       <w:r>
         <w:rPr>
-          <w:rFonts w:eastAsia="Calibri"/>
+          <w:rFonts w:ascii="Helvetica Neue" w:eastAsia="Calibri" w:hAnsi="Helvetica Neue"/>
           <w:color w:val="262626"/>
           <w:sz w:val="25"/>
           <w:szCs w:val="25"/>
@@ -2866,7 +2787,7 @@
       </w:r>
       <w:r>
         <w:rPr>
-          <w:rFonts w:eastAsia="Calibri"/>
+          <w:rFonts w:ascii="Helvetica Neue" w:eastAsia="Calibri" w:hAnsi="Helvetica Neue"/>
           <w:color w:val="262626"/>
           <w:sz w:val="25"/>
           <w:szCs w:val="25"/>
@@ -2908,7 +2829,7 @@
       </w:r>
       <w:r>
         <w:rPr>
-          <w:rFonts w:eastAsia="Calibri"/>
+          <w:rFonts w:ascii="Helvetica Neue" w:eastAsia="Calibri" w:hAnsi="Helvetica Neue"/>
           <w:color w:val="262626"/>
           <w:sz w:val="25"/>
           <w:szCs w:val="25"/>
@@ -2950,7 +2871,7 @@
       </w:r>
       <w:r>
         <w:rPr>
-          <w:rFonts w:ascii="MingLiU" w:eastAsia="MingLiU" w:hAnsi="MingLiU" w:cs="MingLiU" w:hint="eastAsia"/>
+          <w:rFonts w:ascii="Helvetica Neue" w:eastAsia="MingLiU" w:hAnsi="Helvetica Neue" w:cs="MingLiU"/>
           <w:color w:val="262626"/>
           <w:sz w:val="25"/>
           <w:szCs w:val="25"/>
@@ -3036,7 +2957,7 @@
       </w:r>
       <w:r>
         <w:rPr>
-          <w:rFonts w:eastAsia="Calibri"/>
+          <w:rFonts w:ascii="Helvetica Neue" w:eastAsia="Calibri" w:hAnsi="Helvetica Neue"/>
           <w:color w:val="262626"/>
           <w:sz w:val="25"/>
           <w:szCs w:val="25"/>
@@ -3078,7 +2999,7 @@
       </w:r>
       <w:r>
         <w:rPr>
-          <w:rFonts w:eastAsia="Calibri"/>
+          <w:rFonts w:ascii="Helvetica Neue" w:eastAsia="Calibri" w:hAnsi="Helvetica Neue"/>
           <w:color w:val="262626"/>
           <w:sz w:val="25"/>
           <w:szCs w:val="25"/>
@@ -3120,7 +3041,7 @@
       </w:r>
       <w:r>
         <w:rPr>
-          <w:rFonts w:eastAsia="Calibri"/>
+          <w:rFonts w:ascii="Helvetica Neue" w:eastAsia="Calibri" w:hAnsi="Helvetica Neue"/>
           <w:color w:val="262626"/>
           <w:sz w:val="25"/>
           <w:szCs w:val="25"/>
@@ -3162,7 +3083,7 @@
       </w:r>
       <w:r>
         <w:rPr>
-          <w:rFonts w:eastAsia="Calibri"/>
+          <w:rFonts w:ascii="Helvetica Neue" w:eastAsia="Calibri" w:hAnsi="Helvetica Neue"/>
           <w:color w:val="262626"/>
           <w:sz w:val="25"/>
           <w:szCs w:val="25"/>
@@ -3226,7 +3147,7 @@
       </w:r>
       <w:r>
         <w:rPr>
-          <w:rFonts w:eastAsia="Calibri"/>
+          <w:rFonts w:ascii="Helvetica Neue" w:eastAsia="Calibri" w:hAnsi="Helvetica Neue"/>
           <w:color w:val="262626"/>
           <w:sz w:val="25"/>
           <w:szCs w:val="25"/>
@@ -3400,7 +3321,7 @@
       </w:r>
       <w:r>
         <w:rPr>
-          <w:rFonts w:eastAsia="Calibri"/>
+          <w:rFonts w:ascii="Helvetica Neue" w:eastAsia="Calibri" w:hAnsi="Helvetica Neue"/>
           <w:color w:val="262626"/>
           <w:sz w:val="25"/>
           <w:szCs w:val="25"/>
@@ -3486,7 +3407,7 @@
       </w:r>
       <w:r>
         <w:rPr>
-          <w:rFonts w:eastAsia="Calibri"/>
+          <w:rFonts w:ascii="Helvetica Neue" w:eastAsia="Calibri" w:hAnsi="Helvetica Neue"/>
           <w:color w:val="262626"/>
           <w:sz w:val="25"/>
           <w:szCs w:val="25"/>
@@ -3528,7 +3449,7 @@
       </w:r>
       <w:r>
         <w:rPr>
-          <w:rFonts w:eastAsia="Calibri"/>
+          <w:rFonts w:ascii="Helvetica Neue" w:eastAsia="Calibri" w:hAnsi="Helvetica Neue"/>
           <w:color w:val="262626"/>
           <w:sz w:val="25"/>
           <w:szCs w:val="25"/>
@@ -3570,7 +3491,7 @@
       </w:r>
       <w:r>
         <w:rPr>
-          <w:rFonts w:eastAsia="Calibri"/>
+          <w:rFonts w:ascii="Helvetica Neue" w:eastAsia="Calibri" w:hAnsi="Helvetica Neue"/>
           <w:color w:val="262626"/>
           <w:sz w:val="25"/>
           <w:szCs w:val="25"/>
@@ -3612,7 +3533,7 @@
       </w:r>
       <w:r>
         <w:rPr>
-          <w:rFonts w:eastAsia="Calibri"/>
+          <w:rFonts w:ascii="Helvetica Neue" w:eastAsia="Calibri" w:hAnsi="Helvetica Neue"/>
           <w:color w:val="262626"/>
           <w:sz w:val="25"/>
           <w:szCs w:val="25"/>
@@ -3654,7 +3575,7 @@
       </w:r>
       <w:r>
         <w:rPr>
-          <w:rFonts w:ascii="MingLiU" w:eastAsia="MingLiU" w:hAnsi="MingLiU" w:cs="MingLiU" w:hint="eastAsia"/>
+          <w:rFonts w:ascii="Helvetica Neue" w:eastAsia="MingLiU" w:hAnsi="Helvetica Neue" w:cs="MingLiU"/>
           <w:color w:val="262626"/>
           <w:sz w:val="25"/>
           <w:szCs w:val="25"/>
@@ -3685,7 +3606,7 @@
       </w:r>
       <w:r>
         <w:rPr>
-          <w:rFonts w:eastAsia="Calibri"/>
+          <w:rFonts w:ascii="Helvetica Neue" w:eastAsia="Calibri" w:hAnsi="Helvetica Neue"/>
           <w:color w:val="262626"/>
           <w:sz w:val="25"/>
           <w:szCs w:val="25"/>
@@ -3782,7 +3703,7 @@
       </w:r>
       <w:r>
         <w:rPr>
-          <w:rFonts w:eastAsia="Calibri"/>
+          <w:rFonts w:ascii="Helvetica Neue" w:eastAsia="Calibri" w:hAnsi="Helvetica Neue"/>
           <w:color w:val="262626"/>
           <w:sz w:val="25"/>
           <w:szCs w:val="25"/>
@@ -3824,7 +3745,7 @@
       </w:r>
       <w:r>
         <w:rPr>
-          <w:rFonts w:eastAsia="Calibri"/>
+          <w:rFonts w:ascii="Helvetica Neue" w:eastAsia="Calibri" w:hAnsi="Helvetica Neue"/>
           <w:color w:val="262626"/>
           <w:sz w:val="25"/>
           <w:szCs w:val="25"/>
@@ -3856,7 +3777,7 @@
       <w:proofErr w:type="spellStart"/>
       <w:r>
         <w:rPr>
-          <w:rFonts w:ascii="Malgun Gothic" w:eastAsia="Malgun Gothic" w:hAnsi="Malgun Gothic" w:cs="Malgun Gothic" w:hint="eastAsia"/>
+          <w:rFonts w:ascii="Helvetica Neue" w:eastAsia="Malgun Gothic" w:hAnsi="Helvetica Neue" w:cs="Malgun Gothic"/>
           <w:color w:val="262626"/>
           <w:sz w:val="25"/>
           <w:szCs w:val="25"/>
@@ -3866,7 +3787,7 @@
       </w:r>
       <w:r>
         <w:rPr>
-          <w:rFonts w:eastAsia="Calibri"/>
+          <w:rFonts w:ascii="Helvetica Neue" w:eastAsia="Calibri" w:hAnsi="Helvetica Neue"/>
           <w:color w:val="262626"/>
           <w:sz w:val="25"/>
           <w:szCs w:val="25"/>
@@ -3908,7 +3829,7 @@
       </w:r>
       <w:r>
         <w:rPr>
-          <w:rFonts w:eastAsia="Calibri"/>
+          <w:rFonts w:ascii="Helvetica Neue" w:eastAsia="Calibri" w:hAnsi="Helvetica Neue"/>
           <w:color w:val="262626"/>
           <w:sz w:val="25"/>
           <w:szCs w:val="25"/>
@@ -3950,7 +3871,7 @@
       </w:r>
       <w:r>
         <w:rPr>
-          <w:rFonts w:ascii="MingLiU" w:eastAsia="MingLiU" w:hAnsi="MingLiU" w:cs="MingLiU" w:hint="eastAsia"/>
+          <w:rFonts w:ascii="Helvetica Neue" w:eastAsia="MingLiU" w:hAnsi="Helvetica Neue" w:cs="MingLiU"/>
           <w:color w:val="262626"/>
           <w:sz w:val="25"/>
           <w:szCs w:val="25"/>
@@ -3981,7 +3902,7 @@
       </w:r>
       <w:r>
         <w:rPr>
-          <w:rFonts w:eastAsia="Calibri"/>
+          <w:rFonts w:ascii="Helvetica Neue" w:eastAsia="Calibri" w:hAnsi="Helvetica Neue"/>
           <w:color w:val="262626"/>
           <w:sz w:val="25"/>
           <w:szCs w:val="25"/>
@@ -4034,7 +3955,7 @@
       </w:r>
       <w:r>
         <w:rPr>
-          <w:rFonts w:eastAsia="Calibri"/>
+          <w:rFonts w:ascii="Helvetica Neue" w:eastAsia="Calibri" w:hAnsi="Helvetica Neue"/>
           <w:color w:val="262626"/>
           <w:sz w:val="25"/>
           <w:szCs w:val="25"/>
@@ -4087,7 +4008,7 @@
       </w:r>
       <w:r>
         <w:rPr>
-          <w:rFonts w:eastAsia="Calibri"/>
+          <w:rFonts w:ascii="Helvetica Neue" w:eastAsia="Calibri" w:hAnsi="Helvetica Neue"/>
           <w:color w:val="262626"/>
           <w:sz w:val="25"/>
           <w:szCs w:val="25"/>
@@ -4129,7 +4050,7 @@
       </w:r>
       <w:r>
         <w:rPr>
-          <w:rFonts w:eastAsia="Calibri"/>
+          <w:rFonts w:ascii="Helvetica Neue" w:eastAsia="Calibri" w:hAnsi="Helvetica Neue"/>
           <w:color w:val="262626"/>
           <w:sz w:val="25"/>
           <w:szCs w:val="25"/>
@@ -4171,7 +4092,7 @@
       </w:r>
       <w:r>
         <w:rPr>
-          <w:rFonts w:eastAsia="Calibri"/>
+          <w:rFonts w:ascii="Helvetica Neue" w:eastAsia="Calibri" w:hAnsi="Helvetica Neue"/>
           <w:color w:val="262626"/>
           <w:sz w:val="25"/>
           <w:szCs w:val="25"/>
@@ -4213,7 +4134,7 @@
       </w:r>
       <w:r>
         <w:rPr>
-          <w:rFonts w:eastAsia="Calibri"/>
+          <w:rFonts w:ascii="Helvetica Neue" w:eastAsia="Calibri" w:hAnsi="Helvetica Neue"/>
           <w:color w:val="262626"/>
           <w:sz w:val="25"/>
           <w:szCs w:val="25"/>
@@ -4255,7 +4176,7 @@
       </w:r>
       <w:r>
         <w:rPr>
-          <w:rFonts w:ascii="MingLiU" w:eastAsia="MingLiU" w:hAnsi="MingLiU" w:cs="MingLiU" w:hint="eastAsia"/>
+          <w:rFonts w:ascii="Helvetica Neue" w:eastAsia="MingLiU" w:hAnsi="Helvetica Neue" w:cs="MingLiU"/>
           <w:color w:val="262626"/>
           <w:sz w:val="25"/>
           <w:szCs w:val="25"/>
@@ -4319,7 +4240,7 @@
       </w:r>
       <w:r>
         <w:rPr>
-          <w:rFonts w:eastAsia="Calibri"/>
+          <w:rFonts w:ascii="Helvetica Neue" w:eastAsia="Calibri" w:hAnsi="Helvetica Neue"/>
           <w:color w:val="262626"/>
           <w:sz w:val="25"/>
           <w:szCs w:val="25"/>
@@ -4383,7 +4304,7 @@
       </w:r>
       <w:r>
         <w:rPr>
-          <w:rFonts w:eastAsia="Calibri"/>
+          <w:rFonts w:ascii="Helvetica Neue" w:eastAsia="Calibri" w:hAnsi="Helvetica Neue"/>
           <w:color w:val="262626"/>
           <w:sz w:val="25"/>
           <w:szCs w:val="25"/>
@@ -4425,7 +4346,7 @@
       </w:r>
       <w:r>
         <w:rPr>
-          <w:rFonts w:eastAsia="Calibri"/>
+          <w:rFonts w:ascii="Helvetica Neue" w:eastAsia="Calibri" w:hAnsi="Helvetica Neue"/>
           <w:color w:val="262626"/>
           <w:sz w:val="25"/>
           <w:szCs w:val="25"/>
@@ -4457,7 +4378,7 @@
       <w:proofErr w:type="spellStart"/>
       <w:r>
         <w:rPr>
-          <w:rFonts w:ascii="Malgun Gothic" w:eastAsia="Malgun Gothic" w:hAnsi="Malgun Gothic" w:cs="Malgun Gothic" w:hint="eastAsia"/>
+          <w:rFonts w:ascii="Helvetica Neue" w:eastAsia="Malgun Gothic" w:hAnsi="Helvetica Neue" w:cs="Malgun Gothic"/>
           <w:color w:val="262626"/>
           <w:sz w:val="25"/>
           <w:szCs w:val="25"/>
@@ -4467,7 +4388,7 @@
       </w:r>
       <w:r>
         <w:rPr>
-          <w:rFonts w:eastAsia="Calibri"/>
+          <w:rFonts w:ascii="Helvetica Neue" w:eastAsia="Calibri" w:hAnsi="Helvetica Neue"/>
           <w:color w:val="262626"/>
           <w:sz w:val="25"/>
           <w:szCs w:val="25"/>
@@ -4509,7 +4430,7 @@
       </w:r>
       <w:r>
         <w:rPr>
-          <w:rFonts w:eastAsia="Calibri"/>
+          <w:rFonts w:ascii="Helvetica Neue" w:eastAsia="Calibri" w:hAnsi="Helvetica Neue"/>
           <w:color w:val="262626"/>
           <w:sz w:val="25"/>
           <w:szCs w:val="25"/>
@@ -4551,7 +4472,7 @@
       </w:r>
       <w:r>
         <w:rPr>
-          <w:rFonts w:ascii="MingLiU" w:eastAsia="MingLiU" w:hAnsi="MingLiU" w:cs="MingLiU" w:hint="eastAsia"/>
+          <w:rFonts w:ascii="Helvetica Neue" w:eastAsia="MingLiU" w:hAnsi="Helvetica Neue" w:cs="MingLiU"/>
           <w:color w:val="262626"/>
           <w:sz w:val="25"/>
           <w:szCs w:val="25"/>
@@ -4637,7 +4558,7 @@
       </w:r>
       <w:r>
         <w:rPr>
-          <w:rFonts w:eastAsia="Calibri"/>
+          <w:rFonts w:ascii="Helvetica Neue" w:eastAsia="Calibri" w:hAnsi="Helvetica Neue"/>
           <w:color w:val="262626"/>
           <w:sz w:val="25"/>
           <w:szCs w:val="25"/>
@@ -4713,7 +4634,7 @@
       </w:r>
       <w:r>
         <w:rPr>
-          <w:rFonts w:eastAsia="Calibri"/>
+          <w:rFonts w:ascii="Helvetica Neue" w:eastAsia="Calibri" w:hAnsi="Helvetica Neue"/>
           <w:color w:val="262626"/>
           <w:sz w:val="25"/>
           <w:szCs w:val="25"/>
@@ -4771,7 +4692,7 @@
           <w:tab w:val="left" w:pos="13740"/>
           <w:tab w:val="left" w:pos="14656"/>
         </w:tabs>
-        <w:spacing w:line="240" w:lineRule="auto"/>
+        <w:spacing w:line="360" w:lineRule="auto"/>
         <w:rPr>
           <w:rFonts w:ascii="Helvetica Neue" w:eastAsia="Calibri" w:hAnsi="Helvetica Neue" w:cs="Times New Roman"/>
           <w:color w:val="262626"/>
@@ -4794,7 +4715,7 @@
       </w:r>
       <w:r>
         <w:rPr>
-          <w:rFonts w:eastAsia="Calibri"/>
+          <w:rFonts w:ascii="Helvetica Neue" w:eastAsia="Calibri" w:hAnsi="Helvetica Neue"/>
           <w:color w:val="262626"/>
           <w:sz w:val="25"/>
           <w:szCs w:val="25"/>
@@ -4836,7 +4757,7 @@
       </w:r>
       <w:r>
         <w:rPr>
-          <w:rFonts w:eastAsia="Calibri"/>
+          <w:rFonts w:ascii="Helvetica Neue" w:eastAsia="Calibri" w:hAnsi="Helvetica Neue"/>
           <w:color w:val="262626"/>
           <w:sz w:val="25"/>
           <w:szCs w:val="25"/>
@@ -4868,7 +4789,7 @@
       </w:r>
       <w:r>
         <w:rPr>
-          <w:rFonts w:eastAsia="Calibri"/>
+          <w:rFonts w:ascii="Helvetica Neue" w:eastAsia="Calibri" w:hAnsi="Helvetica Neue"/>
           <w:color w:val="262626"/>
           <w:sz w:val="25"/>
           <w:szCs w:val="25"/>
@@ -4900,7 +4821,7 @@
       </w:r>
       <w:r>
         <w:rPr>
-          <w:rFonts w:eastAsia="Calibri"/>
+          <w:rFonts w:ascii="Helvetica Neue" w:eastAsia="Calibri" w:hAnsi="Helvetica Neue"/>
           <w:color w:val="262626"/>
           <w:sz w:val="25"/>
           <w:szCs w:val="25"/>
@@ -4942,7 +4863,7 @@
       </w:r>
       <w:r>
         <w:rPr>
-          <w:rFonts w:eastAsia="Calibri"/>
+          <w:rFonts w:ascii="Helvetica Neue" w:eastAsia="Calibri" w:hAnsi="Helvetica Neue"/>
           <w:color w:val="262626"/>
           <w:sz w:val="25"/>
           <w:szCs w:val="25"/>
@@ -4984,7 +4905,7 @@
       </w:r>
       <w:r>
         <w:rPr>
-          <w:rFonts w:eastAsia="Calibri"/>
+          <w:rFonts w:ascii="Helvetica Neue" w:eastAsia="Calibri" w:hAnsi="Helvetica Neue"/>
           <w:color w:val="262626"/>
           <w:sz w:val="25"/>
           <w:szCs w:val="25"/>
@@ -5026,7 +4947,7 @@
       </w:r>
       <w:r>
         <w:rPr>
-          <w:rFonts w:eastAsia="Calibri"/>
+          <w:rFonts w:ascii="Helvetica Neue" w:eastAsia="Calibri" w:hAnsi="Helvetica Neue"/>
           <w:color w:val="262626"/>
           <w:sz w:val="25"/>
           <w:szCs w:val="25"/>
@@ -5068,7 +4989,7 @@
       </w:r>
       <w:r>
         <w:rPr>
-          <w:rFonts w:eastAsia="Calibri"/>
+          <w:rFonts w:ascii="Helvetica Neue" w:eastAsia="Calibri" w:hAnsi="Helvetica Neue"/>
           <w:color w:val="262626"/>
           <w:sz w:val="25"/>
           <w:szCs w:val="25"/>
@@ -5100,7 +5021,7 @@
       </w:r>
       <w:r>
         <w:rPr>
-          <w:rFonts w:eastAsia="Calibri"/>
+          <w:rFonts w:ascii="Helvetica Neue" w:eastAsia="Calibri" w:hAnsi="Helvetica Neue"/>
           <w:color w:val="262626"/>
           <w:sz w:val="25"/>
           <w:szCs w:val="25"/>
@@ -5142,7 +5063,7 @@
       </w:r>
       <w:r>
         <w:rPr>
-          <w:rFonts w:eastAsia="Calibri"/>
+          <w:rFonts w:ascii="Helvetica Neue" w:eastAsia="Calibri" w:hAnsi="Helvetica Neue"/>
           <w:color w:val="262626"/>
           <w:sz w:val="25"/>
           <w:szCs w:val="25"/>
@@ -5174,7 +5095,7 @@
       <w:proofErr w:type="spellStart"/>
       <w:r>
         <w:rPr>
-          <w:rFonts w:ascii="Malgun Gothic" w:eastAsia="Malgun Gothic" w:hAnsi="Malgun Gothic" w:cs="Malgun Gothic" w:hint="eastAsia"/>
+          <w:rFonts w:ascii="Helvetica Neue" w:eastAsia="Malgun Gothic" w:hAnsi="Helvetica Neue" w:cs="Malgun Gothic"/>
           <w:color w:val="262626"/>
           <w:sz w:val="25"/>
           <w:szCs w:val="25"/>
@@ -5184,7 +5105,7 @@
       </w:r>
       <w:r>
         <w:rPr>
-          <w:rFonts w:eastAsia="Calibri"/>
+          <w:rFonts w:ascii="Helvetica Neue" w:eastAsia="Calibri" w:hAnsi="Helvetica Neue"/>
           <w:color w:val="262626"/>
           <w:sz w:val="25"/>
           <w:szCs w:val="25"/>
@@ -5226,7 +5147,7 @@
       </w:r>
       <w:r>
         <w:rPr>
-          <w:rFonts w:eastAsia="Calibri"/>
+          <w:rFonts w:ascii="Helvetica Neue" w:eastAsia="Calibri" w:hAnsi="Helvetica Neue"/>
           <w:color w:val="262626"/>
           <w:sz w:val="25"/>
           <w:szCs w:val="25"/>
@@ -5268,7 +5189,7 @@
       </w:r>
       <w:r>
         <w:rPr>
-          <w:rFonts w:ascii="MingLiU" w:eastAsia="MingLiU" w:hAnsi="MingLiU" w:cs="MingLiU" w:hint="eastAsia"/>
+          <w:rFonts w:ascii="Helvetica Neue" w:eastAsia="MingLiU" w:hAnsi="Helvetica Neue" w:cs="MingLiU"/>
           <w:color w:val="262626"/>
           <w:sz w:val="25"/>
           <w:szCs w:val="25"/>
@@ -5332,7 +5253,7 @@
       </w:r>
       <w:r>
         <w:rPr>
-          <w:rFonts w:eastAsia="Calibri"/>
+          <w:rFonts w:ascii="Helvetica Neue" w:eastAsia="Calibri" w:hAnsi="Helvetica Neue"/>
           <w:color w:val="262626"/>
           <w:sz w:val="25"/>
           <w:szCs w:val="25"/>
@@ -5396,7 +5317,7 @@
       </w:r>
       <w:r>
         <w:rPr>
-          <w:rFonts w:eastAsia="Calibri"/>
+          <w:rFonts w:ascii="Helvetica Neue" w:eastAsia="Calibri" w:hAnsi="Helvetica Neue"/>
           <w:color w:val="262626"/>
           <w:sz w:val="25"/>
           <w:szCs w:val="25"/>
@@ -5438,7 +5359,7 @@
       </w:r>
       <w:r>
         <w:rPr>
-          <w:rFonts w:eastAsia="Calibri"/>
+          <w:rFonts w:ascii="Helvetica Neue" w:eastAsia="Calibri" w:hAnsi="Helvetica Neue"/>
           <w:color w:val="262626"/>
           <w:sz w:val="25"/>
           <w:szCs w:val="25"/>
@@ -5480,7 +5401,7 @@
       </w:r>
       <w:r>
         <w:rPr>
-          <w:rFonts w:eastAsia="Calibri"/>
+          <w:rFonts w:ascii="Helvetica Neue" w:eastAsia="Calibri" w:hAnsi="Helvetica Neue"/>
           <w:color w:val="262626"/>
           <w:sz w:val="25"/>
           <w:szCs w:val="25"/>
@@ -5566,7 +5487,7 @@
       </w:r>
       <w:r>
         <w:rPr>
-          <w:rFonts w:eastAsia="Calibri"/>
+          <w:rFonts w:ascii="Helvetica Neue" w:eastAsia="Calibri" w:hAnsi="Helvetica Neue"/>
           <w:color w:val="262626"/>
           <w:sz w:val="25"/>
           <w:szCs w:val="25"/>
@@ -5630,7 +5551,7 @@
       </w:r>
       <w:r>
         <w:rPr>
-          <w:rFonts w:eastAsia="Calibri"/>
+          <w:rFonts w:ascii="Helvetica Neue" w:eastAsia="Calibri" w:hAnsi="Helvetica Neue"/>
           <w:color w:val="262626"/>
           <w:sz w:val="25"/>
           <w:szCs w:val="25"/>
@@ -5672,7 +5593,7 @@
       </w:r>
       <w:r>
         <w:rPr>
-          <w:rFonts w:eastAsia="Calibri"/>
+          <w:rFonts w:ascii="Helvetica Neue" w:eastAsia="Calibri" w:hAnsi="Helvetica Neue"/>
           <w:color w:val="262626"/>
           <w:sz w:val="25"/>
           <w:szCs w:val="25"/>
@@ -5726,7 +5647,7 @@
       </w:r>
       <w:r>
         <w:rPr>
-          <w:rFonts w:eastAsia="Calibri"/>
+          <w:rFonts w:ascii="Helvetica Neue" w:eastAsia="Calibri" w:hAnsi="Helvetica Neue"/>
           <w:color w:val="262626"/>
           <w:sz w:val="25"/>
           <w:szCs w:val="25"/>
@@ -5780,7 +5701,7 @@
       </w:r>
       <w:r>
         <w:rPr>
-          <w:rFonts w:eastAsia="Calibri"/>
+          <w:rFonts w:ascii="Helvetica Neue" w:eastAsia="Calibri" w:hAnsi="Helvetica Neue"/>
           <w:color w:val="262626"/>
           <w:sz w:val="25"/>
           <w:szCs w:val="25"/>
@@ -5822,7 +5743,7 @@
       </w:r>
       <w:r>
         <w:rPr>
-          <w:rFonts w:eastAsia="Calibri"/>
+          <w:rFonts w:ascii="Helvetica Neue" w:eastAsia="Calibri" w:hAnsi="Helvetica Neue"/>
           <w:color w:val="262626"/>
           <w:sz w:val="25"/>
           <w:szCs w:val="25"/>
@@ -5854,7 +5775,7 @@
       </w:r>
       <w:r>
         <w:rPr>
-          <w:rFonts w:eastAsia="Calibri"/>
+          <w:rFonts w:ascii="Helvetica Neue" w:eastAsia="Calibri" w:hAnsi="Helvetica Neue"/>
           <w:color w:val="262626"/>
           <w:sz w:val="25"/>
           <w:szCs w:val="25"/>
@@ -5896,7 +5817,7 @@
       </w:r>
       <w:r>
         <w:rPr>
-          <w:rFonts w:eastAsia="Calibri"/>
+          <w:rFonts w:ascii="Helvetica Neue" w:eastAsia="Calibri" w:hAnsi="Helvetica Neue"/>
           <w:color w:val="262626"/>
           <w:sz w:val="25"/>
           <w:szCs w:val="25"/>
@@ -5938,7 +5859,7 @@
       </w:r>
       <w:r>
         <w:rPr>
-          <w:rFonts w:eastAsia="Calibri"/>
+          <w:rFonts w:ascii="Helvetica Neue" w:eastAsia="Calibri" w:hAnsi="Helvetica Neue"/>
           <w:color w:val="262626"/>
           <w:sz w:val="25"/>
           <w:szCs w:val="25"/>
@@ -5980,7 +5901,7 @@
       </w:r>
       <w:r>
         <w:rPr>
-          <w:rFonts w:eastAsia="Calibri"/>
+          <w:rFonts w:ascii="Helvetica Neue" w:eastAsia="Calibri" w:hAnsi="Helvetica Neue"/>
           <w:color w:val="262626"/>
           <w:sz w:val="25"/>
           <w:szCs w:val="25"/>
@@ -6022,7 +5943,7 @@
       </w:r>
       <w:r>
         <w:rPr>
-          <w:rFonts w:ascii="MingLiU" w:eastAsia="MingLiU" w:hAnsi="MingLiU" w:cs="MingLiU" w:hint="eastAsia"/>
+          <w:rFonts w:ascii="Helvetica Neue" w:eastAsia="MingLiU" w:hAnsi="Helvetica Neue" w:cs="MingLiU"/>
           <w:color w:val="262626"/>
           <w:sz w:val="25"/>
           <w:szCs w:val="25"/>
@@ -6075,7 +5996,7 @@
       </w:r>
       <w:r>
         <w:rPr>
-          <w:rFonts w:ascii="MingLiU" w:eastAsia="MingLiU" w:hAnsi="MingLiU" w:cs="MingLiU" w:hint="eastAsia"/>
+          <w:rFonts w:ascii="Helvetica Neue" w:eastAsia="MingLiU" w:hAnsi="Helvetica Neue" w:cs="MingLiU"/>
           <w:color w:val="262626"/>
           <w:sz w:val="25"/>
           <w:szCs w:val="25"/>
@@ -6161,7 +6082,7 @@
       </w:r>
       <w:r>
         <w:rPr>
-          <w:rFonts w:ascii="MingLiU" w:eastAsia="MingLiU" w:hAnsi="MingLiU" w:cs="MingLiU" w:hint="eastAsia"/>
+          <w:rFonts w:ascii="Helvetica Neue" w:eastAsia="MingLiU" w:hAnsi="Helvetica Neue" w:cs="MingLiU"/>
           <w:color w:val="262626"/>
           <w:sz w:val="25"/>
           <w:szCs w:val="25"/>
@@ -6203,7 +6124,7 @@
       </w:r>
       <w:r>
         <w:rPr>
-          <w:rFonts w:eastAsia="Calibri"/>
+          <w:rFonts w:ascii="Helvetica Neue" w:eastAsia="Calibri" w:hAnsi="Helvetica Neue"/>
           <w:color w:val="262626"/>
           <w:sz w:val="25"/>
           <w:szCs w:val="25"/>
@@ -6267,7 +6188,7 @@
       </w:r>
       <w:r>
         <w:rPr>
-          <w:rFonts w:eastAsia="Calibri"/>
+          <w:rFonts w:ascii="Helvetica Neue" w:eastAsia="Calibri" w:hAnsi="Helvetica Neue"/>
           <w:color w:val="262626"/>
           <w:sz w:val="25"/>
           <w:szCs w:val="25"/>
@@ -6353,7 +6274,7 @@
       </w:r>
       <w:r>
         <w:rPr>
-          <w:rFonts w:eastAsia="Calibri"/>
+          <w:rFonts w:ascii="Helvetica Neue" w:eastAsia="Calibri" w:hAnsi="Helvetica Neue"/>
           <w:color w:val="262626"/>
           <w:sz w:val="25"/>
           <w:szCs w:val="25"/>
@@ -6385,7 +6306,7 @@
       </w:r>
       <w:r>
         <w:rPr>
-          <w:rFonts w:eastAsia="Calibri"/>
+          <w:rFonts w:ascii="Helvetica Neue" w:eastAsia="Calibri" w:hAnsi="Helvetica Neue"/>
           <w:color w:val="262626"/>
           <w:sz w:val="25"/>
           <w:szCs w:val="25"/>
@@ -6427,7 +6348,7 @@
       </w:r>
       <w:r>
         <w:rPr>
-          <w:rFonts w:eastAsia="Calibri"/>
+          <w:rFonts w:ascii="Helvetica Neue" w:eastAsia="Calibri" w:hAnsi="Helvetica Neue"/>
           <w:color w:val="262626"/>
           <w:sz w:val="25"/>
           <w:szCs w:val="25"/>
@@ -6469,7 +6390,7 @@
       </w:r>
       <w:r>
         <w:rPr>
-          <w:rFonts w:eastAsia="Calibri"/>
+          <w:rFonts w:ascii="Helvetica Neue" w:eastAsia="Calibri" w:hAnsi="Helvetica Neue"/>
           <w:color w:val="262626"/>
           <w:sz w:val="25"/>
           <w:szCs w:val="25"/>
@@ -6523,7 +6444,7 @@
       </w:r>
       <w:r>
         <w:rPr>
-          <w:rFonts w:eastAsia="Calibri"/>
+          <w:rFonts w:ascii="Helvetica Neue" w:eastAsia="Calibri" w:hAnsi="Helvetica Neue"/>
           <w:color w:val="262626"/>
           <w:sz w:val="25"/>
           <w:szCs w:val="25"/>
@@ -6565,7 +6486,7 @@
       </w:r>
       <w:r>
         <w:rPr>
-          <w:rFonts w:eastAsia="Calibri"/>
+          <w:rFonts w:ascii="Helvetica Neue" w:eastAsia="Calibri" w:hAnsi="Helvetica Neue"/>
           <w:color w:val="262626"/>
           <w:sz w:val="25"/>
           <w:szCs w:val="25"/>
@@ -6597,7 +6518,7 @@
       <w:proofErr w:type="spellStart"/>
       <w:r>
         <w:rPr>
-          <w:rFonts w:ascii="Malgun Gothic" w:eastAsia="Malgun Gothic" w:hAnsi="Malgun Gothic" w:cs="Malgun Gothic" w:hint="eastAsia"/>
+          <w:rFonts w:ascii="Helvetica Neue" w:eastAsia="Malgun Gothic" w:hAnsi="Helvetica Neue" w:cs="Malgun Gothic"/>
           <w:color w:val="262626"/>
           <w:sz w:val="25"/>
           <w:szCs w:val="25"/>
@@ -6607,7 +6528,7 @@
       </w:r>
       <w:r>
         <w:rPr>
-          <w:rFonts w:eastAsia="Calibri"/>
+          <w:rFonts w:ascii="Helvetica Neue" w:eastAsia="Calibri" w:hAnsi="Helvetica Neue"/>
           <w:color w:val="262626"/>
           <w:sz w:val="25"/>
           <w:szCs w:val="25"/>
@@ -6649,7 +6570,7 @@
       </w:r>
       <w:r>
         <w:rPr>
-          <w:rFonts w:eastAsia="Calibri"/>
+          <w:rFonts w:ascii="Helvetica Neue" w:eastAsia="Calibri" w:hAnsi="Helvetica Neue"/>
           <w:color w:val="262626"/>
           <w:sz w:val="25"/>
           <w:szCs w:val="25"/>
@@ -6691,7 +6612,7 @@
       </w:r>
       <w:r>
         <w:rPr>
-          <w:rFonts w:ascii="MingLiU" w:eastAsia="MingLiU" w:hAnsi="MingLiU" w:cs="MingLiU" w:hint="eastAsia"/>
+          <w:rFonts w:ascii="Helvetica Neue" w:eastAsia="MingLiU" w:hAnsi="Helvetica Neue" w:cs="MingLiU"/>
           <w:color w:val="262626"/>
           <w:sz w:val="25"/>
           <w:szCs w:val="25"/>
@@ -6733,7 +6654,7 @@
       </w:r>
       <w:r>
         <w:rPr>
-          <w:rFonts w:ascii="MingLiU" w:eastAsia="MingLiU" w:hAnsi="MingLiU" w:cs="MingLiU" w:hint="eastAsia"/>
+          <w:rFonts w:ascii="Helvetica Neue" w:eastAsia="MingLiU" w:hAnsi="Helvetica Neue" w:cs="MingLiU"/>
           <w:color w:val="262626"/>
           <w:sz w:val="25"/>
           <w:szCs w:val="25"/>
@@ -6775,7 +6696,7 @@
       </w:r>
       <w:r>
         <w:rPr>
-          <w:rFonts w:eastAsia="Calibri"/>
+          <w:rFonts w:ascii="Helvetica Neue" w:eastAsia="Calibri" w:hAnsi="Helvetica Neue"/>
           <w:color w:val="262626"/>
           <w:sz w:val="25"/>
           <w:szCs w:val="25"/>
@@ -6817,7 +6738,7 @@
       </w:r>
       <w:r>
         <w:rPr>
-          <w:rFonts w:eastAsia="Calibri"/>
+          <w:rFonts w:ascii="Helvetica Neue" w:eastAsia="Calibri" w:hAnsi="Helvetica Neue"/>
           <w:color w:val="262626"/>
           <w:sz w:val="25"/>
           <w:szCs w:val="25"/>
@@ -6859,7 +6780,7 @@
       </w:r>
       <w:r>
         <w:rPr>
-          <w:rFonts w:eastAsia="Calibri"/>
+          <w:rFonts w:ascii="Helvetica Neue" w:eastAsia="Calibri" w:hAnsi="Helvetica Neue"/>
           <w:color w:val="262626"/>
           <w:sz w:val="25"/>
           <w:szCs w:val="25"/>
@@ -6923,7 +6844,7 @@
       </w:r>
       <w:r>
         <w:rPr>
-          <w:rFonts w:eastAsia="Calibri"/>
+          <w:rFonts w:ascii="Helvetica Neue" w:eastAsia="Calibri" w:hAnsi="Helvetica Neue"/>
           <w:color w:val="262626"/>
           <w:sz w:val="25"/>
           <w:szCs w:val="25"/>
@@ -6965,7 +6886,7 @@
       </w:r>
       <w:r>
         <w:rPr>
-          <w:rFonts w:eastAsia="Calibri"/>
+          <w:rFonts w:ascii="Helvetica Neue" w:eastAsia="Calibri" w:hAnsi="Helvetica Neue"/>
           <w:color w:val="262626"/>
           <w:sz w:val="25"/>
           <w:szCs w:val="25"/>
@@ -7007,7 +6928,7 @@
       </w:r>
       <w:r>
         <w:rPr>
-          <w:rFonts w:ascii="MingLiU" w:eastAsia="MingLiU" w:hAnsi="MingLiU" w:cs="MingLiU" w:hint="eastAsia"/>
+          <w:rFonts w:ascii="Helvetica Neue" w:eastAsia="MingLiU" w:hAnsi="Helvetica Neue" w:cs="MingLiU"/>
           <w:color w:val="262626"/>
           <w:sz w:val="25"/>
           <w:szCs w:val="25"/>
@@ -7105,13 +7026,663 @@
         </w:tabs>
         <w:spacing w:line="240" w:lineRule="auto"/>
         <w:rPr>
-          <w:rFonts w:ascii="Helvetica Neue" w:eastAsia="Calibri" w:hAnsi="Helvetica Neue" w:cs="Times New Roman"/>
-          <w:color w:val="262626"/>
-          <w:sz w:val="25"/>
-          <w:szCs w:val="25"/>
+          <w:rFonts w:ascii="Courier New" w:eastAsia="Times New Roman" w:hAnsi="Courier New" w:cs="Courier New"/>
           <w:lang w:val="en-US"/>
         </w:rPr>
       </w:pPr>
+      <w:proofErr w:type="gramStart"/>
+      <w:r>
+        <w:rPr>
+          <w:rFonts w:ascii="Courier New" w:eastAsia="Times New Roman" w:hAnsi="Courier New" w:cs="Courier New"/>
+          <w:b/>
+          <w:bCs/>
+          <w:color w:val="000080"/>
+          <w:lang w:val="en-US"/>
+        </w:rPr>
+        <w:t>public</w:t>
+      </w:r>
+      <w:proofErr w:type="gramEnd"/>
+      <w:r>
+        <w:rPr>
+          <w:rFonts w:ascii="Courier New" w:eastAsia="Times New Roman" w:hAnsi="Courier New" w:cs="Courier New"/>
+          <w:b/>
+          <w:bCs/>
+          <w:color w:val="000080"/>
+          <w:lang w:val="en-US"/>
+        </w:rPr>
+        <w:t xml:space="preserve"> static void </w:t>
+      </w:r>
+      <w:proofErr w:type="spellStart"/>
+      <w:r>
+        <w:rPr>
+          <w:rFonts w:ascii="Courier New" w:eastAsia="Times New Roman" w:hAnsi="Courier New" w:cs="Courier New"/>
+          <w:lang w:val="en-US"/>
+        </w:rPr>
+        <w:t>selectionSort</w:t>
+      </w:r>
+      <w:proofErr w:type="spellEnd"/>
+      <w:r>
+        <w:rPr>
+          <w:rFonts w:ascii="Courier New" w:eastAsia="Times New Roman" w:hAnsi="Courier New" w:cs="Courier New"/>
+          <w:lang w:val="en-US"/>
+        </w:rPr>
+        <w:t>(</w:t>
+      </w:r>
+      <w:r>
+        <w:rPr>
+          <w:rFonts w:ascii="Courier New" w:eastAsia="Times New Roman" w:hAnsi="Courier New" w:cs="Courier New"/>
+          <w:b/>
+          <w:bCs/>
+          <w:color w:val="000080"/>
+          <w:lang w:val="en-US"/>
+        </w:rPr>
+        <w:t>double</w:t>
+      </w:r>
+      <w:r>
+        <w:rPr>
+          <w:rFonts w:ascii="Courier New" w:eastAsia="Times New Roman" w:hAnsi="Courier New" w:cs="Courier New"/>
+          <w:lang w:val="en-US"/>
+        </w:rPr>
+        <w:t>[] list) {</w:t>
+      </w:r>
+      <w:r>
+        <w:rPr>
+          <w:rFonts w:ascii="Courier New" w:eastAsia="Times New Roman" w:hAnsi="Courier New" w:cs="Courier New"/>
+          <w:lang w:val="en-US"/>
+        </w:rPr>
+        <w:br/>
+        <w:t xml:space="preserve">    </w:t>
+      </w:r>
+      <w:r>
+        <w:rPr>
+          <w:rFonts w:ascii="Courier New" w:eastAsia="Times New Roman" w:hAnsi="Courier New" w:cs="Courier New"/>
+          <w:b/>
+          <w:bCs/>
+          <w:color w:val="000080"/>
+          <w:lang w:val="en-US"/>
+        </w:rPr>
+        <w:t xml:space="preserve">for </w:t>
+      </w:r>
+      <w:r>
+        <w:rPr>
+          <w:rFonts w:ascii="Courier New" w:eastAsia="Times New Roman" w:hAnsi="Courier New" w:cs="Courier New"/>
+          <w:lang w:val="en-US"/>
+        </w:rPr>
+        <w:t>(</w:t>
+      </w:r>
+      <w:proofErr w:type="spellStart"/>
+      <w:r>
+        <w:rPr>
+          <w:rFonts w:ascii="Courier New" w:eastAsia="Times New Roman" w:hAnsi="Courier New" w:cs="Courier New"/>
+          <w:b/>
+          <w:bCs/>
+          <w:color w:val="000080"/>
+          <w:lang w:val="en-US"/>
+        </w:rPr>
+        <w:t>int</w:t>
+      </w:r>
+      <w:proofErr w:type="spellEnd"/>
+      <w:r>
+        <w:rPr>
+          <w:rFonts w:ascii="Courier New" w:eastAsia="Times New Roman" w:hAnsi="Courier New" w:cs="Courier New"/>
+          <w:b/>
+          <w:bCs/>
+          <w:color w:val="000080"/>
+          <w:lang w:val="en-US"/>
+        </w:rPr>
+        <w:t xml:space="preserve"> </w:t>
+      </w:r>
+      <w:r>
+        <w:rPr>
+          <w:rFonts w:ascii="Courier New" w:eastAsia="Times New Roman" w:hAnsi="Courier New" w:cs="Courier New"/>
+          <w:lang w:val="en-US"/>
+        </w:rPr>
+        <w:t xml:space="preserve">i = </w:t>
+      </w:r>
+      <w:r>
+        <w:rPr>
+          <w:rFonts w:ascii="Courier New" w:eastAsia="Times New Roman" w:hAnsi="Courier New" w:cs="Courier New"/>
+          <w:color w:val="0000FF"/>
+          <w:lang w:val="en-US"/>
+        </w:rPr>
+        <w:t>0</w:t>
+      </w:r>
+      <w:r>
+        <w:rPr>
+          <w:rFonts w:ascii="Courier New" w:eastAsia="Times New Roman" w:hAnsi="Courier New" w:cs="Courier New"/>
+          <w:lang w:val="en-US"/>
+        </w:rPr>
+        <w:t xml:space="preserve">; i &lt; </w:t>
+      </w:r>
+      <w:proofErr w:type="spellStart"/>
+      <w:r>
+        <w:rPr>
+          <w:rFonts w:ascii="Courier New" w:eastAsia="Times New Roman" w:hAnsi="Courier New" w:cs="Courier New"/>
+          <w:lang w:val="en-US"/>
+        </w:rPr>
+        <w:t>list.</w:t>
+      </w:r>
+      <w:r>
+        <w:rPr>
+          <w:rFonts w:ascii="Courier New" w:eastAsia="Times New Roman" w:hAnsi="Courier New" w:cs="Courier New"/>
+          <w:b/>
+          <w:bCs/>
+          <w:color w:val="660E7A"/>
+          <w:lang w:val="en-US"/>
+        </w:rPr>
+        <w:t>length</w:t>
+      </w:r>
+      <w:proofErr w:type="spellEnd"/>
+      <w:r>
+        <w:rPr>
+          <w:rFonts w:ascii="Courier New" w:eastAsia="Times New Roman" w:hAnsi="Courier New" w:cs="Courier New"/>
+          <w:b/>
+          <w:bCs/>
+          <w:color w:val="660E7A"/>
+          <w:lang w:val="en-US"/>
+        </w:rPr>
+        <w:t xml:space="preserve"> </w:t>
+      </w:r>
+      <w:r>
+        <w:rPr>
+          <w:rFonts w:ascii="Courier New" w:eastAsia="Times New Roman" w:hAnsi="Courier New" w:cs="Courier New"/>
+          <w:lang w:val="en-US"/>
+        </w:rPr>
+        <w:t xml:space="preserve">- </w:t>
+      </w:r>
+      <w:r>
+        <w:rPr>
+          <w:rFonts w:ascii="Courier New" w:eastAsia="Times New Roman" w:hAnsi="Courier New" w:cs="Courier New"/>
+          <w:color w:val="0000FF"/>
+          <w:lang w:val="en-US"/>
+        </w:rPr>
+        <w:t>1</w:t>
+      </w:r>
+      <w:r>
+        <w:rPr>
+          <w:rFonts w:ascii="Courier New" w:eastAsia="Times New Roman" w:hAnsi="Courier New" w:cs="Courier New"/>
+          <w:lang w:val="en-US"/>
+        </w:rPr>
+        <w:t>; i++) {</w:t>
+      </w:r>
+      <w:r>
+        <w:rPr>
+          <w:rFonts w:ascii="Courier New" w:eastAsia="Times New Roman" w:hAnsi="Courier New" w:cs="Courier New"/>
+          <w:lang w:val="en-US"/>
+        </w:rPr>
+        <w:br/>
+        <w:t xml:space="preserve">        </w:t>
+      </w:r>
+      <w:r>
+        <w:rPr>
+          <w:rFonts w:ascii="Courier New" w:eastAsia="Times New Roman" w:hAnsi="Courier New" w:cs="Courier New"/>
+          <w:i/>
+          <w:iCs/>
+          <w:color w:val="808080"/>
+          <w:lang w:val="en-US"/>
+        </w:rPr>
+        <w:t>// Find the minimum in the list[i..list.length-1]</w:t>
+      </w:r>
+      <w:r>
+        <w:rPr>
+          <w:rFonts w:ascii="Courier New" w:eastAsia="Times New Roman" w:hAnsi="Courier New" w:cs="Courier New"/>
+          <w:i/>
+          <w:iCs/>
+          <w:color w:val="808080"/>
+          <w:lang w:val="en-US"/>
+        </w:rPr>
+        <w:br/>
+        <w:t xml:space="preserve">        </w:t>
+      </w:r>
+      <w:r>
+        <w:rPr>
+          <w:rFonts w:ascii="Courier New" w:eastAsia="Times New Roman" w:hAnsi="Courier New" w:cs="Courier New"/>
+          <w:b/>
+          <w:bCs/>
+          <w:color w:val="000080"/>
+          <w:lang w:val="en-US"/>
+        </w:rPr>
+        <w:t xml:space="preserve">double </w:t>
+      </w:r>
+      <w:proofErr w:type="spellStart"/>
+      <w:r>
+        <w:rPr>
+          <w:rFonts w:ascii="Courier New" w:eastAsia="Times New Roman" w:hAnsi="Courier New" w:cs="Courier New"/>
+          <w:lang w:val="en-US"/>
+        </w:rPr>
+        <w:t>currentMin</w:t>
+      </w:r>
+      <w:proofErr w:type="spellEnd"/>
+      <w:r>
+        <w:rPr>
+          <w:rFonts w:ascii="Courier New" w:eastAsia="Times New Roman" w:hAnsi="Courier New" w:cs="Courier New"/>
+          <w:lang w:val="en-US"/>
+        </w:rPr>
+        <w:t xml:space="preserve"> = list[i];</w:t>
+      </w:r>
+      <w:r>
+        <w:rPr>
+          <w:rFonts w:ascii="Courier New" w:eastAsia="Times New Roman" w:hAnsi="Courier New" w:cs="Courier New"/>
+          <w:lang w:val="en-US"/>
+        </w:rPr>
+        <w:br/>
+        <w:t xml:space="preserve">        </w:t>
+      </w:r>
+      <w:proofErr w:type="spellStart"/>
+      <w:r>
+        <w:rPr>
+          <w:rFonts w:ascii="Courier New" w:eastAsia="Times New Roman" w:hAnsi="Courier New" w:cs="Courier New"/>
+          <w:b/>
+          <w:bCs/>
+          <w:color w:val="000080"/>
+          <w:lang w:val="en-US"/>
+        </w:rPr>
+        <w:t>int</w:t>
+      </w:r>
+      <w:proofErr w:type="spellEnd"/>
+      <w:r>
+        <w:rPr>
+          <w:rFonts w:ascii="Courier New" w:eastAsia="Times New Roman" w:hAnsi="Courier New" w:cs="Courier New"/>
+          <w:b/>
+          <w:bCs/>
+          <w:color w:val="000080"/>
+          <w:lang w:val="en-US"/>
+        </w:rPr>
+        <w:t xml:space="preserve"> </w:t>
+      </w:r>
+      <w:proofErr w:type="spellStart"/>
+      <w:r>
+        <w:rPr>
+          <w:rFonts w:ascii="Courier New" w:eastAsia="Times New Roman" w:hAnsi="Courier New" w:cs="Courier New"/>
+          <w:lang w:val="en-US"/>
+        </w:rPr>
+        <w:t>currentMinIndex</w:t>
+      </w:r>
+      <w:proofErr w:type="spellEnd"/>
+      <w:r>
+        <w:rPr>
+          <w:rFonts w:ascii="Courier New" w:eastAsia="Times New Roman" w:hAnsi="Courier New" w:cs="Courier New"/>
+          <w:lang w:val="en-US"/>
+        </w:rPr>
+        <w:t xml:space="preserve"> = i;</w:t>
+      </w:r>
+      <w:r>
+        <w:rPr>
+          <w:rFonts w:ascii="Courier New" w:eastAsia="Times New Roman" w:hAnsi="Courier New" w:cs="Courier New"/>
+          <w:lang w:val="en-US"/>
+        </w:rPr>
+        <w:br/>
+      </w:r>
+      <w:r>
+        <w:rPr>
+          <w:rFonts w:ascii="Courier New" w:eastAsia="Times New Roman" w:hAnsi="Courier New" w:cs="Courier New"/>
+          <w:lang w:val="en-US"/>
+        </w:rPr>
+        <w:br/>
+      </w:r>
+      <w:r>
+        <w:rPr>
+          <w:rFonts w:ascii="Courier New" w:eastAsia="Times New Roman" w:hAnsi="Courier New" w:cs="Courier New"/>
+          <w:lang w:val="en-US"/>
+        </w:rPr>
+        <w:lastRenderedPageBreak/>
+        <w:t xml:space="preserve">        </w:t>
+      </w:r>
+      <w:r>
+        <w:rPr>
+          <w:rFonts w:ascii="Courier New" w:eastAsia="Times New Roman" w:hAnsi="Courier New" w:cs="Courier New"/>
+          <w:b/>
+          <w:bCs/>
+          <w:color w:val="000080"/>
+          <w:lang w:val="en-US"/>
+        </w:rPr>
+        <w:t xml:space="preserve">for </w:t>
+      </w:r>
+      <w:r>
+        <w:rPr>
+          <w:rFonts w:ascii="Courier New" w:eastAsia="Times New Roman" w:hAnsi="Courier New" w:cs="Courier New"/>
+          <w:lang w:val="en-US"/>
+        </w:rPr>
+        <w:t>(</w:t>
+      </w:r>
+      <w:proofErr w:type="spellStart"/>
+      <w:r>
+        <w:rPr>
+          <w:rFonts w:ascii="Courier New" w:eastAsia="Times New Roman" w:hAnsi="Courier New" w:cs="Courier New"/>
+          <w:b/>
+          <w:bCs/>
+          <w:color w:val="000080"/>
+          <w:lang w:val="en-US"/>
+        </w:rPr>
+        <w:t>int</w:t>
+      </w:r>
+      <w:proofErr w:type="spellEnd"/>
+      <w:r>
+        <w:rPr>
+          <w:rFonts w:ascii="Courier New" w:eastAsia="Times New Roman" w:hAnsi="Courier New" w:cs="Courier New"/>
+          <w:b/>
+          <w:bCs/>
+          <w:color w:val="000080"/>
+          <w:lang w:val="en-US"/>
+        </w:rPr>
+        <w:t xml:space="preserve"> </w:t>
+      </w:r>
+      <w:r>
+        <w:rPr>
+          <w:rFonts w:ascii="Courier New" w:eastAsia="Times New Roman" w:hAnsi="Courier New" w:cs="Courier New"/>
+          <w:lang w:val="en-US"/>
+        </w:rPr>
+        <w:t xml:space="preserve">j = i + </w:t>
+      </w:r>
+      <w:r>
+        <w:rPr>
+          <w:rFonts w:ascii="Courier New" w:eastAsia="Times New Roman" w:hAnsi="Courier New" w:cs="Courier New"/>
+          <w:color w:val="0000FF"/>
+          <w:lang w:val="en-US"/>
+        </w:rPr>
+        <w:t>1</w:t>
+      </w:r>
+      <w:r>
+        <w:rPr>
+          <w:rFonts w:ascii="Courier New" w:eastAsia="Times New Roman" w:hAnsi="Courier New" w:cs="Courier New"/>
+          <w:lang w:val="en-US"/>
+        </w:rPr>
+        <w:t xml:space="preserve">; j &lt; </w:t>
+      </w:r>
+      <w:proofErr w:type="spellStart"/>
+      <w:r>
+        <w:rPr>
+          <w:rFonts w:ascii="Courier New" w:eastAsia="Times New Roman" w:hAnsi="Courier New" w:cs="Courier New"/>
+          <w:lang w:val="en-US"/>
+        </w:rPr>
+        <w:t>list.</w:t>
+      </w:r>
+      <w:r>
+        <w:rPr>
+          <w:rFonts w:ascii="Courier New" w:eastAsia="Times New Roman" w:hAnsi="Courier New" w:cs="Courier New"/>
+          <w:b/>
+          <w:bCs/>
+          <w:color w:val="660E7A"/>
+          <w:lang w:val="en-US"/>
+        </w:rPr>
+        <w:t>length</w:t>
+      </w:r>
+      <w:proofErr w:type="spellEnd"/>
+      <w:r>
+        <w:rPr>
+          <w:rFonts w:ascii="Courier New" w:eastAsia="Times New Roman" w:hAnsi="Courier New" w:cs="Courier New"/>
+          <w:lang w:val="en-US"/>
+        </w:rPr>
+        <w:t>; j++) {</w:t>
+      </w:r>
+      <w:r>
+        <w:rPr>
+          <w:rFonts w:ascii="Courier New" w:eastAsia="Times New Roman" w:hAnsi="Courier New" w:cs="Courier New"/>
+          <w:lang w:val="en-US"/>
+        </w:rPr>
+        <w:br/>
+        <w:t xml:space="preserve">            </w:t>
+      </w:r>
+      <w:r>
+        <w:rPr>
+          <w:rFonts w:ascii="Courier New" w:eastAsia="Times New Roman" w:hAnsi="Courier New" w:cs="Courier New"/>
+          <w:b/>
+          <w:bCs/>
+          <w:color w:val="000080"/>
+          <w:lang w:val="en-US"/>
+        </w:rPr>
+        <w:t xml:space="preserve">if </w:t>
+      </w:r>
+      <w:r>
+        <w:rPr>
+          <w:rFonts w:ascii="Courier New" w:eastAsia="Times New Roman" w:hAnsi="Courier New" w:cs="Courier New"/>
+          <w:lang w:val="en-US"/>
+        </w:rPr>
+        <w:t>(</w:t>
+      </w:r>
+      <w:proofErr w:type="spellStart"/>
+      <w:r>
+        <w:rPr>
+          <w:rFonts w:ascii="Courier New" w:eastAsia="Times New Roman" w:hAnsi="Courier New" w:cs="Courier New"/>
+          <w:lang w:val="en-US"/>
+        </w:rPr>
+        <w:t>currentMin</w:t>
+      </w:r>
+      <w:proofErr w:type="spellEnd"/>
+      <w:r>
+        <w:rPr>
+          <w:rFonts w:ascii="Courier New" w:eastAsia="Times New Roman" w:hAnsi="Courier New" w:cs="Courier New"/>
+          <w:lang w:val="en-US"/>
+        </w:rPr>
+        <w:t xml:space="preserve"> &gt; list[j]) {</w:t>
+      </w:r>
+      <w:r>
+        <w:rPr>
+          <w:rFonts w:ascii="Courier New" w:eastAsia="Times New Roman" w:hAnsi="Courier New" w:cs="Courier New"/>
+          <w:lang w:val="en-US"/>
+        </w:rPr>
+        <w:br/>
+        <w:t xml:space="preserve">                </w:t>
+      </w:r>
+      <w:proofErr w:type="spellStart"/>
+      <w:r>
+        <w:rPr>
+          <w:rFonts w:ascii="Courier New" w:eastAsia="Times New Roman" w:hAnsi="Courier New" w:cs="Courier New"/>
+          <w:lang w:val="en-US"/>
+        </w:rPr>
+        <w:t>currentMin</w:t>
+      </w:r>
+      <w:proofErr w:type="spellEnd"/>
+      <w:r>
+        <w:rPr>
+          <w:rFonts w:ascii="Courier New" w:eastAsia="Times New Roman" w:hAnsi="Courier New" w:cs="Courier New"/>
+          <w:lang w:val="en-US"/>
+        </w:rPr>
+        <w:t xml:space="preserve"> = list[j];</w:t>
+      </w:r>
+      <w:r>
+        <w:rPr>
+          <w:rFonts w:ascii="Courier New" w:eastAsia="Times New Roman" w:hAnsi="Courier New" w:cs="Courier New"/>
+          <w:lang w:val="en-US"/>
+        </w:rPr>
+        <w:br/>
+        <w:t xml:space="preserve">                </w:t>
+      </w:r>
+      <w:proofErr w:type="spellStart"/>
+      <w:r>
+        <w:rPr>
+          <w:rFonts w:ascii="Courier New" w:eastAsia="Times New Roman" w:hAnsi="Courier New" w:cs="Courier New"/>
+          <w:lang w:val="en-US"/>
+        </w:rPr>
+        <w:t>currentMinIndex</w:t>
+      </w:r>
+      <w:proofErr w:type="spellEnd"/>
+      <w:r>
+        <w:rPr>
+          <w:rFonts w:ascii="Courier New" w:eastAsia="Times New Roman" w:hAnsi="Courier New" w:cs="Courier New"/>
+          <w:lang w:val="en-US"/>
+        </w:rPr>
+        <w:t xml:space="preserve"> = j;</w:t>
+      </w:r>
+      <w:r>
+        <w:rPr>
+          <w:rFonts w:ascii="Courier New" w:eastAsia="Times New Roman" w:hAnsi="Courier New" w:cs="Courier New"/>
+          <w:lang w:val="en-US"/>
+        </w:rPr>
+        <w:br/>
+        <w:t xml:space="preserve">            }</w:t>
+      </w:r>
+      <w:r>
+        <w:rPr>
+          <w:rFonts w:ascii="Courier New" w:eastAsia="Times New Roman" w:hAnsi="Courier New" w:cs="Courier New"/>
+          <w:lang w:val="en-US"/>
+        </w:rPr>
+        <w:br/>
+        <w:t xml:space="preserve">        }</w:t>
+      </w:r>
+      <w:r>
+        <w:rPr>
+          <w:rFonts w:ascii="Courier New" w:eastAsia="Times New Roman" w:hAnsi="Courier New" w:cs="Courier New"/>
+          <w:lang w:val="en-US"/>
+        </w:rPr>
+        <w:br/>
+      </w:r>
+      <w:r>
+        <w:rPr>
+          <w:rFonts w:ascii="Courier New" w:eastAsia="Times New Roman" w:hAnsi="Courier New" w:cs="Courier New"/>
+          <w:lang w:val="en-US"/>
+        </w:rPr>
+        <w:br/>
+        <w:t xml:space="preserve">        </w:t>
+      </w:r>
+      <w:r>
+        <w:rPr>
+          <w:rFonts w:ascii="Courier New" w:eastAsia="Times New Roman" w:hAnsi="Courier New" w:cs="Courier New"/>
+          <w:i/>
+          <w:iCs/>
+          <w:color w:val="808080"/>
+          <w:lang w:val="en-US"/>
+        </w:rPr>
+        <w:t>// Swap list[i] with list[</w:t>
+      </w:r>
+      <w:proofErr w:type="spellStart"/>
+      <w:r>
+        <w:rPr>
+          <w:rFonts w:ascii="Courier New" w:eastAsia="Times New Roman" w:hAnsi="Courier New" w:cs="Courier New"/>
+          <w:i/>
+          <w:iCs/>
+          <w:color w:val="808080"/>
+          <w:lang w:val="en-US"/>
+        </w:rPr>
+        <w:t>currentMinIndex</w:t>
+      </w:r>
+      <w:proofErr w:type="spellEnd"/>
+      <w:r>
+        <w:rPr>
+          <w:rFonts w:ascii="Courier New" w:eastAsia="Times New Roman" w:hAnsi="Courier New" w:cs="Courier New"/>
+          <w:i/>
+          <w:iCs/>
+          <w:color w:val="808080"/>
+          <w:lang w:val="en-US"/>
+        </w:rPr>
+        <w:t>] if necessary</w:t>
+      </w:r>
+      <w:r>
+        <w:rPr>
+          <w:rFonts w:ascii="Courier New" w:eastAsia="Times New Roman" w:hAnsi="Courier New" w:cs="Courier New"/>
+          <w:i/>
+          <w:iCs/>
+          <w:color w:val="808080"/>
+          <w:lang w:val="en-US"/>
+        </w:rPr>
+        <w:br/>
+        <w:t xml:space="preserve">        </w:t>
+      </w:r>
+      <w:r>
+        <w:rPr>
+          <w:rFonts w:ascii="Courier New" w:eastAsia="Times New Roman" w:hAnsi="Courier New" w:cs="Courier New"/>
+          <w:b/>
+          <w:bCs/>
+          <w:color w:val="000080"/>
+          <w:lang w:val="en-US"/>
+        </w:rPr>
+        <w:t xml:space="preserve">if </w:t>
+      </w:r>
+      <w:r>
+        <w:rPr>
+          <w:rFonts w:ascii="Courier New" w:eastAsia="Times New Roman" w:hAnsi="Courier New" w:cs="Courier New"/>
+          <w:lang w:val="en-US"/>
+        </w:rPr>
+        <w:t>(</w:t>
+      </w:r>
+      <w:proofErr w:type="spellStart"/>
+      <w:r>
+        <w:rPr>
+          <w:rFonts w:ascii="Courier New" w:eastAsia="Times New Roman" w:hAnsi="Courier New" w:cs="Courier New"/>
+          <w:lang w:val="en-US"/>
+        </w:rPr>
+        <w:t>currentMinIndex</w:t>
+      </w:r>
+      <w:proofErr w:type="spellEnd"/>
+      <w:r>
+        <w:rPr>
+          <w:rFonts w:ascii="Courier New" w:eastAsia="Times New Roman" w:hAnsi="Courier New" w:cs="Courier New"/>
+          <w:lang w:val="en-US"/>
+        </w:rPr>
+        <w:t xml:space="preserve"> != i) {</w:t>
+      </w:r>
+      <w:r>
+        <w:rPr>
+          <w:rFonts w:ascii="Courier New" w:eastAsia="Times New Roman" w:hAnsi="Courier New" w:cs="Courier New"/>
+          <w:lang w:val="en-US"/>
+        </w:rPr>
+        <w:br/>
+        <w:t xml:space="preserve">            list[</w:t>
+      </w:r>
+      <w:proofErr w:type="spellStart"/>
+      <w:r>
+        <w:rPr>
+          <w:rFonts w:ascii="Courier New" w:eastAsia="Times New Roman" w:hAnsi="Courier New" w:cs="Courier New"/>
+          <w:lang w:val="en-US"/>
+        </w:rPr>
+        <w:t>currentMinIndex</w:t>
+      </w:r>
+      <w:proofErr w:type="spellEnd"/>
+      <w:r>
+        <w:rPr>
+          <w:rFonts w:ascii="Courier New" w:eastAsia="Times New Roman" w:hAnsi="Courier New" w:cs="Courier New"/>
+          <w:lang w:val="en-US"/>
+        </w:rPr>
+        <w:t>] = list[i];</w:t>
+      </w:r>
+      <w:r>
+        <w:rPr>
+          <w:rFonts w:ascii="Courier New" w:eastAsia="Times New Roman" w:hAnsi="Courier New" w:cs="Courier New"/>
+          <w:lang w:val="en-US"/>
+        </w:rPr>
+        <w:br/>
+        <w:t xml:space="preserve">            list[i] = </w:t>
+      </w:r>
+      <w:proofErr w:type="spellStart"/>
+      <w:r>
+        <w:rPr>
+          <w:rFonts w:ascii="Courier New" w:eastAsia="Times New Roman" w:hAnsi="Courier New" w:cs="Courier New"/>
+          <w:lang w:val="en-US"/>
+        </w:rPr>
+        <w:t>currentMin</w:t>
+      </w:r>
+      <w:proofErr w:type="spellEnd"/>
+      <w:r>
+        <w:rPr>
+          <w:rFonts w:ascii="Courier New" w:eastAsia="Times New Roman" w:hAnsi="Courier New" w:cs="Courier New"/>
+          <w:lang w:val="en-US"/>
+        </w:rPr>
+        <w:t>;</w:t>
+      </w:r>
+      <w:r>
+        <w:rPr>
+          <w:rFonts w:ascii="Courier New" w:eastAsia="Times New Roman" w:hAnsi="Courier New" w:cs="Courier New"/>
+          <w:lang w:val="en-US"/>
+        </w:rPr>
+        <w:br/>
+        <w:t xml:space="preserve">        }</w:t>
+      </w:r>
+      <w:r>
+        <w:rPr>
+          <w:rFonts w:ascii="Courier New" w:eastAsia="Times New Roman" w:hAnsi="Courier New" w:cs="Courier New"/>
+          <w:lang w:val="en-US"/>
+        </w:rPr>
+        <w:br/>
+        <w:t xml:space="preserve">    }</w:t>
+      </w:r>
+      <w:r>
+        <w:rPr>
+          <w:rFonts w:ascii="Courier New" w:eastAsia="Times New Roman" w:hAnsi="Courier New" w:cs="Courier New"/>
+          <w:lang w:val="en-US"/>
+        </w:rPr>
+        <w:br/>
+        <w:t>}</w:t>
+      </w:r>
     </w:p>
     <w:p>
       <w:pPr>
@@ -7147,652 +7718,283 @@
           <w:lang w:val="en-US"/>
         </w:rPr>
       </w:pPr>
-      <w:proofErr w:type="gramStart"/>
-      <w:r>
-        <w:rPr>
-          <w:rFonts w:ascii="Courier New" w:eastAsia="Times New Roman" w:hAnsi="Courier New" w:cs="Courier New"/>
+    </w:p>
+    <w:p>
+      <w:pPr>
+        <w:pBdr>
+          <w:top w:val="none" w:sz="0" w:space="0" w:color="auto"/>
+          <w:left w:val="none" w:sz="0" w:space="0" w:color="auto"/>
+          <w:bottom w:val="none" w:sz="0" w:space="0" w:color="auto"/>
+          <w:right w:val="none" w:sz="0" w:space="0" w:color="auto"/>
+          <w:between w:val="none" w:sz="0" w:space="0" w:color="auto"/>
+        </w:pBdr>
+        <w:shd w:val="clear" w:color="auto" w:fill="FFFFFF"/>
+        <w:spacing w:after="100" w:afterAutospacing="1" w:line="240" w:lineRule="auto"/>
+        <w:rPr>
+          <w:rFonts w:ascii="Helvetica Neue" w:eastAsia="MS Gothic" w:hAnsi="Helvetica Neue" w:cs="Courier New"/>
+          <w:color w:val="262626"/>
+          <w:sz w:val="25"/>
+          <w:szCs w:val="25"/>
+          <w:lang w:val="en-US"/>
+        </w:rPr>
+      </w:pPr>
+      <w:proofErr w:type="spellStart"/>
+      <w:r>
+        <w:rPr>
+          <w:rFonts w:ascii="Helvetica Neue" w:eastAsia="Calibri" w:hAnsi="Helvetica Neue" w:cs="Times New Roman"/>
           <w:b/>
           <w:bCs/>
-          <w:color w:val="000080"/>
-          <w:lang w:val="en-US"/>
-        </w:rPr>
-        <w:lastRenderedPageBreak/>
-        <w:t>public</w:t>
-      </w:r>
-      <w:proofErr w:type="gramEnd"/>
-      <w:r>
-        <w:rPr>
-          <w:rFonts w:ascii="Courier New" w:eastAsia="Times New Roman" w:hAnsi="Courier New" w:cs="Courier New"/>
+          <w:color w:val="262626"/>
+          <w:sz w:val="25"/>
+          <w:szCs w:val="25"/>
+          <w:lang w:val="en-US"/>
+        </w:rPr>
+        <w:t>B</w:t>
+      </w:r>
+      <w:r>
+        <w:rPr>
+          <w:rFonts w:eastAsia="Calibri"/>
           <w:b/>
           <w:bCs/>
-          <w:color w:val="000080"/>
-          <w:lang w:val="en-US"/>
-        </w:rPr>
-        <w:t xml:space="preserve"> static void </w:t>
-      </w:r>
-      <w:proofErr w:type="spellStart"/>
-      <w:r>
-        <w:rPr>
-          <w:rFonts w:ascii="Courier New" w:eastAsia="Times New Roman" w:hAnsi="Courier New" w:cs="Courier New"/>
-          <w:lang w:val="en-US"/>
-        </w:rPr>
-        <w:t>selectionSort</w:t>
-      </w:r>
-      <w:proofErr w:type="spellEnd"/>
-      <w:r>
-        <w:rPr>
-          <w:rFonts w:ascii="Courier New" w:eastAsia="Times New Roman" w:hAnsi="Courier New" w:cs="Courier New"/>
-          <w:lang w:val="en-US"/>
-        </w:rPr>
-        <w:t>(</w:t>
-      </w:r>
-      <w:r>
-        <w:rPr>
-          <w:rFonts w:ascii="Courier New" w:eastAsia="Times New Roman" w:hAnsi="Courier New" w:cs="Courier New"/>
+          <w:color w:val="262626"/>
+          <w:sz w:val="25"/>
+          <w:szCs w:val="25"/>
+          <w:lang w:val="en-US"/>
+        </w:rPr>
+        <w:t>ướ</w:t>
+      </w:r>
+      <w:r>
+        <w:rPr>
+          <w:rFonts w:ascii="Helvetica Neue" w:eastAsia="Calibri" w:hAnsi="Helvetica Neue" w:cs="Times New Roman"/>
           <w:b/>
           <w:bCs/>
-          <w:color w:val="000080"/>
-          <w:lang w:val="en-US"/>
-        </w:rPr>
-        <w:t>double</w:t>
-      </w:r>
-      <w:r>
-        <w:rPr>
-          <w:rFonts w:ascii="Courier New" w:eastAsia="Times New Roman" w:hAnsi="Courier New" w:cs="Courier New"/>
-          <w:lang w:val="en-US"/>
-        </w:rPr>
-        <w:t>[] list) {</w:t>
-      </w:r>
-      <w:r>
-        <w:rPr>
-          <w:rFonts w:ascii="Courier New" w:eastAsia="Times New Roman" w:hAnsi="Courier New" w:cs="Courier New"/>
-          <w:lang w:val="en-US"/>
-        </w:rPr>
-        <w:br/>
-        <w:t xml:space="preserve">    </w:t>
-      </w:r>
-      <w:r>
-        <w:rPr>
-          <w:rFonts w:ascii="Courier New" w:eastAsia="Times New Roman" w:hAnsi="Courier New" w:cs="Courier New"/>
+          <w:color w:val="262626"/>
+          <w:sz w:val="25"/>
+          <w:szCs w:val="25"/>
+          <w:lang w:val="en-US"/>
+        </w:rPr>
+        <w:t>c</w:t>
+      </w:r>
+      <w:proofErr w:type="spellEnd"/>
+      <w:r>
+        <w:rPr>
+          <w:rFonts w:ascii="Helvetica Neue" w:eastAsia="Calibri" w:hAnsi="Helvetica Neue" w:cs="Times New Roman"/>
           <w:b/>
           <w:bCs/>
-          <w:color w:val="000080"/>
-          <w:lang w:val="en-US"/>
-        </w:rPr>
-        <w:t xml:space="preserve">for </w:t>
-      </w:r>
-      <w:r>
-        <w:rPr>
-          <w:rFonts w:ascii="Courier New" w:eastAsia="Times New Roman" w:hAnsi="Courier New" w:cs="Courier New"/>
-          <w:lang w:val="en-US"/>
-        </w:rPr>
-        <w:t>(</w:t>
-      </w:r>
-      <w:proofErr w:type="spellStart"/>
-      <w:r>
-        <w:rPr>
-          <w:rFonts w:ascii="Courier New" w:eastAsia="Times New Roman" w:hAnsi="Courier New" w:cs="Courier New"/>
-          <w:b/>
-          <w:bCs/>
-          <w:color w:val="000080"/>
-          <w:lang w:val="en-US"/>
-        </w:rPr>
-        <w:t>int</w:t>
-      </w:r>
-      <w:proofErr w:type="spellEnd"/>
-      <w:r>
-        <w:rPr>
-          <w:rFonts w:ascii="Courier New" w:eastAsia="Times New Roman" w:hAnsi="Courier New" w:cs="Courier New"/>
-          <w:b/>
-          <w:bCs/>
-          <w:color w:val="000080"/>
-          <w:lang w:val="en-US"/>
-        </w:rPr>
-        <w:t xml:space="preserve"> </w:t>
-      </w:r>
-      <w:r>
-        <w:rPr>
-          <w:rFonts w:ascii="Courier New" w:eastAsia="Times New Roman" w:hAnsi="Courier New" w:cs="Courier New"/>
-          <w:lang w:val="en-US"/>
-        </w:rPr>
-        <w:t xml:space="preserve">i = </w:t>
-      </w:r>
-      <w:r>
-        <w:rPr>
-          <w:rFonts w:ascii="Courier New" w:eastAsia="Times New Roman" w:hAnsi="Courier New" w:cs="Courier New"/>
-          <w:color w:val="0000FF"/>
-          <w:lang w:val="en-US"/>
-        </w:rPr>
-        <w:t>0</w:t>
-      </w:r>
-      <w:r>
-        <w:rPr>
-          <w:rFonts w:ascii="Courier New" w:eastAsia="Times New Roman" w:hAnsi="Courier New" w:cs="Courier New"/>
-          <w:lang w:val="en-US"/>
-        </w:rPr>
-        <w:t xml:space="preserve">; i &lt; </w:t>
-      </w:r>
-      <w:proofErr w:type="spellStart"/>
-      <w:r>
-        <w:rPr>
-          <w:rFonts w:ascii="Courier New" w:eastAsia="Times New Roman" w:hAnsi="Courier New" w:cs="Courier New"/>
-          <w:lang w:val="en-US"/>
-        </w:rPr>
-        <w:t>list.</w:t>
-      </w:r>
-      <w:r>
-        <w:rPr>
-          <w:rFonts w:ascii="Courier New" w:eastAsia="Times New Roman" w:hAnsi="Courier New" w:cs="Courier New"/>
-          <w:b/>
-          <w:bCs/>
-          <w:color w:val="660E7A"/>
-          <w:lang w:val="en-US"/>
-        </w:rPr>
-        <w:t>length</w:t>
-      </w:r>
-      <w:proofErr w:type="spellEnd"/>
-      <w:r>
-        <w:rPr>
-          <w:rFonts w:ascii="Courier New" w:eastAsia="Times New Roman" w:hAnsi="Courier New" w:cs="Courier New"/>
-          <w:b/>
-          <w:bCs/>
-          <w:color w:val="660E7A"/>
-          <w:lang w:val="en-US"/>
-        </w:rPr>
-        <w:t xml:space="preserve"> </w:t>
-      </w:r>
-      <w:r>
-        <w:rPr>
-          <w:rFonts w:ascii="Courier New" w:eastAsia="Times New Roman" w:hAnsi="Courier New" w:cs="Courier New"/>
-          <w:lang w:val="en-US"/>
-        </w:rPr>
-        <w:t xml:space="preserve">- </w:t>
-      </w:r>
-      <w:r>
-        <w:rPr>
-          <w:rFonts w:ascii="Courier New" w:eastAsia="Times New Roman" w:hAnsi="Courier New" w:cs="Courier New"/>
-          <w:color w:val="0000FF"/>
-          <w:lang w:val="en-US"/>
-        </w:rPr>
-        <w:t>1</w:t>
-      </w:r>
-      <w:r>
-        <w:rPr>
-          <w:rFonts w:ascii="Courier New" w:eastAsia="Times New Roman" w:hAnsi="Courier New" w:cs="Courier New"/>
-          <w:lang w:val="en-US"/>
-        </w:rPr>
-        <w:t>; i++) {</w:t>
-      </w:r>
-      <w:r>
-        <w:rPr>
-          <w:rFonts w:ascii="Courier New" w:eastAsia="Times New Roman" w:hAnsi="Courier New" w:cs="Courier New"/>
-          <w:lang w:val="en-US"/>
-        </w:rPr>
-        <w:br/>
-        <w:t xml:space="preserve">        </w:t>
-      </w:r>
-      <w:r>
-        <w:rPr>
-          <w:rFonts w:ascii="Courier New" w:eastAsia="Times New Roman" w:hAnsi="Courier New" w:cs="Courier New"/>
-          <w:i/>
-          <w:iCs/>
-          <w:color w:val="808080"/>
-          <w:lang w:val="en-US"/>
-        </w:rPr>
-        <w:t>// Find the minimum in the list[i..list.length-1]</w:t>
-      </w:r>
-      <w:r>
-        <w:rPr>
-          <w:rFonts w:ascii="Courier New" w:eastAsia="Times New Roman" w:hAnsi="Courier New" w:cs="Courier New"/>
-          <w:i/>
-          <w:iCs/>
-          <w:color w:val="808080"/>
-          <w:lang w:val="en-US"/>
-        </w:rPr>
-        <w:br/>
-        <w:t xml:space="preserve">        </w:t>
-      </w:r>
-      <w:r>
-        <w:rPr>
-          <w:rFonts w:ascii="Courier New" w:eastAsia="Times New Roman" w:hAnsi="Courier New" w:cs="Courier New"/>
-          <w:b/>
-          <w:bCs/>
-          <w:color w:val="000080"/>
-          <w:lang w:val="en-US"/>
-        </w:rPr>
-        <w:t xml:space="preserve">double </w:t>
-      </w:r>
-      <w:proofErr w:type="spellStart"/>
-      <w:r>
-        <w:rPr>
-          <w:rFonts w:ascii="Courier New" w:eastAsia="Times New Roman" w:hAnsi="Courier New" w:cs="Courier New"/>
-          <w:lang w:val="en-US"/>
-        </w:rPr>
-        <w:t>currentMin</w:t>
-      </w:r>
-      <w:proofErr w:type="spellEnd"/>
-      <w:r>
-        <w:rPr>
-          <w:rFonts w:ascii="Courier New" w:eastAsia="Times New Roman" w:hAnsi="Courier New" w:cs="Courier New"/>
-          <w:lang w:val="en-US"/>
-        </w:rPr>
-        <w:t xml:space="preserve"> = list[i];</w:t>
-      </w:r>
-      <w:r>
-        <w:rPr>
-          <w:rFonts w:ascii="Courier New" w:eastAsia="Times New Roman" w:hAnsi="Courier New" w:cs="Courier New"/>
-          <w:lang w:val="en-US"/>
-        </w:rPr>
-        <w:br/>
-        <w:t xml:space="preserve">        </w:t>
-      </w:r>
-      <w:proofErr w:type="spellStart"/>
-      <w:r>
-        <w:rPr>
-          <w:rFonts w:ascii="Courier New" w:eastAsia="Times New Roman" w:hAnsi="Courier New" w:cs="Courier New"/>
-          <w:b/>
-          <w:bCs/>
-          <w:color w:val="000080"/>
-          <w:lang w:val="en-US"/>
-        </w:rPr>
-        <w:t>int</w:t>
-      </w:r>
-      <w:proofErr w:type="spellEnd"/>
-      <w:r>
-        <w:rPr>
-          <w:rFonts w:ascii="Courier New" w:eastAsia="Times New Roman" w:hAnsi="Courier New" w:cs="Courier New"/>
-          <w:b/>
-          <w:bCs/>
-          <w:color w:val="000080"/>
-          <w:lang w:val="en-US"/>
-        </w:rPr>
-        <w:t xml:space="preserve"> </w:t>
-      </w:r>
-      <w:proofErr w:type="spellStart"/>
-      <w:r>
-        <w:rPr>
-          <w:rFonts w:ascii="Courier New" w:eastAsia="Times New Roman" w:hAnsi="Courier New" w:cs="Courier New"/>
-          <w:lang w:val="en-US"/>
-        </w:rPr>
-        <w:t>currentMinIndex</w:t>
-      </w:r>
-      <w:proofErr w:type="spellEnd"/>
-      <w:r>
-        <w:rPr>
-          <w:rFonts w:ascii="Courier New" w:eastAsia="Times New Roman" w:hAnsi="Courier New" w:cs="Courier New"/>
-          <w:lang w:val="en-US"/>
-        </w:rPr>
-        <w:t xml:space="preserve"> = i;</w:t>
-      </w:r>
-      <w:r>
-        <w:rPr>
-          <w:rFonts w:ascii="Courier New" w:eastAsia="Times New Roman" w:hAnsi="Courier New" w:cs="Courier New"/>
-          <w:lang w:val="en-US"/>
-        </w:rPr>
-        <w:br/>
-      </w:r>
-      <w:r>
-        <w:rPr>
-          <w:rFonts w:ascii="Courier New" w:eastAsia="Times New Roman" w:hAnsi="Courier New" w:cs="Courier New"/>
-          <w:lang w:val="en-US"/>
-        </w:rPr>
-        <w:br/>
-        <w:t xml:space="preserve">        </w:t>
-      </w:r>
-      <w:r>
-        <w:rPr>
-          <w:rFonts w:ascii="Courier New" w:eastAsia="Times New Roman" w:hAnsi="Courier New" w:cs="Courier New"/>
-          <w:b/>
-          <w:bCs/>
-          <w:color w:val="000080"/>
-          <w:lang w:val="en-US"/>
-        </w:rPr>
-        <w:t xml:space="preserve">for </w:t>
-      </w:r>
-      <w:r>
-        <w:rPr>
-          <w:rFonts w:ascii="Courier New" w:eastAsia="Times New Roman" w:hAnsi="Courier New" w:cs="Courier New"/>
-          <w:lang w:val="en-US"/>
-        </w:rPr>
-        <w:t>(</w:t>
-      </w:r>
-      <w:proofErr w:type="spellStart"/>
-      <w:r>
-        <w:rPr>
-          <w:rFonts w:ascii="Courier New" w:eastAsia="Times New Roman" w:hAnsi="Courier New" w:cs="Courier New"/>
-          <w:b/>
-          <w:bCs/>
-          <w:color w:val="000080"/>
-          <w:lang w:val="en-US"/>
-        </w:rPr>
-        <w:t>int</w:t>
-      </w:r>
-      <w:proofErr w:type="spellEnd"/>
-      <w:r>
-        <w:rPr>
-          <w:rFonts w:ascii="Courier New" w:eastAsia="Times New Roman" w:hAnsi="Courier New" w:cs="Courier New"/>
-          <w:b/>
-          <w:bCs/>
-          <w:color w:val="000080"/>
-          <w:lang w:val="en-US"/>
-        </w:rPr>
-        <w:t xml:space="preserve"> </w:t>
-      </w:r>
-      <w:r>
-        <w:rPr>
-          <w:rFonts w:ascii="Courier New" w:eastAsia="Times New Roman" w:hAnsi="Courier New" w:cs="Courier New"/>
-          <w:lang w:val="en-US"/>
-        </w:rPr>
-        <w:t xml:space="preserve">j = i + </w:t>
-      </w:r>
-      <w:r>
-        <w:rPr>
-          <w:rFonts w:ascii="Courier New" w:eastAsia="Times New Roman" w:hAnsi="Courier New" w:cs="Courier New"/>
-          <w:color w:val="0000FF"/>
-          <w:lang w:val="en-US"/>
-        </w:rPr>
-        <w:t>1</w:t>
-      </w:r>
-      <w:r>
-        <w:rPr>
-          <w:rFonts w:ascii="Courier New" w:eastAsia="Times New Roman" w:hAnsi="Courier New" w:cs="Courier New"/>
-          <w:lang w:val="en-US"/>
-        </w:rPr>
-        <w:t xml:space="preserve">; j &lt; </w:t>
-      </w:r>
-      <w:proofErr w:type="spellStart"/>
-      <w:r>
-        <w:rPr>
-          <w:rFonts w:ascii="Courier New" w:eastAsia="Times New Roman" w:hAnsi="Courier New" w:cs="Courier New"/>
-          <w:lang w:val="en-US"/>
-        </w:rPr>
-        <w:t>list.</w:t>
-      </w:r>
-      <w:r>
-        <w:rPr>
-          <w:rFonts w:ascii="Courier New" w:eastAsia="Times New Roman" w:hAnsi="Courier New" w:cs="Courier New"/>
-          <w:b/>
-          <w:bCs/>
-          <w:color w:val="660E7A"/>
-          <w:lang w:val="en-US"/>
-        </w:rPr>
-        <w:t>length</w:t>
-      </w:r>
-      <w:proofErr w:type="spellEnd"/>
-      <w:r>
-        <w:rPr>
-          <w:rFonts w:ascii="Courier New" w:eastAsia="Times New Roman" w:hAnsi="Courier New" w:cs="Courier New"/>
-          <w:lang w:val="en-US"/>
-        </w:rPr>
-        <w:t>; j++) {</w:t>
-      </w:r>
-      <w:r>
-        <w:rPr>
-          <w:rFonts w:ascii="Courier New" w:eastAsia="Times New Roman" w:hAnsi="Courier New" w:cs="Courier New"/>
-          <w:lang w:val="en-US"/>
-        </w:rPr>
-        <w:br/>
-        <w:t xml:space="preserve">            </w:t>
-      </w:r>
-      <w:r>
-        <w:rPr>
-          <w:rFonts w:ascii="Courier New" w:eastAsia="Times New Roman" w:hAnsi="Courier New" w:cs="Courier New"/>
-          <w:b/>
-          <w:bCs/>
-          <w:color w:val="000080"/>
-          <w:lang w:val="en-US"/>
-        </w:rPr>
-        <w:t xml:space="preserve">if </w:t>
-      </w:r>
-      <w:r>
-        <w:rPr>
-          <w:rFonts w:ascii="Courier New" w:eastAsia="Times New Roman" w:hAnsi="Courier New" w:cs="Courier New"/>
-          <w:lang w:val="en-US"/>
-        </w:rPr>
-        <w:t>(</w:t>
-      </w:r>
-      <w:proofErr w:type="spellStart"/>
-      <w:r>
-        <w:rPr>
-          <w:rFonts w:ascii="Courier New" w:eastAsia="Times New Roman" w:hAnsi="Courier New" w:cs="Courier New"/>
-          <w:lang w:val="en-US"/>
-        </w:rPr>
-        <w:t>currentMin</w:t>
-      </w:r>
-      <w:proofErr w:type="spellEnd"/>
-      <w:r>
-        <w:rPr>
-          <w:rFonts w:ascii="Courier New" w:eastAsia="Times New Roman" w:hAnsi="Courier New" w:cs="Courier New"/>
-          <w:lang w:val="en-US"/>
-        </w:rPr>
-        <w:t xml:space="preserve"> &gt; list[j]) {</w:t>
-      </w:r>
-      <w:r>
-        <w:rPr>
-          <w:rFonts w:ascii="Courier New" w:eastAsia="Times New Roman" w:hAnsi="Courier New" w:cs="Courier New"/>
-          <w:lang w:val="en-US"/>
-        </w:rPr>
-        <w:br/>
-        <w:t xml:space="preserve">                </w:t>
-      </w:r>
-      <w:proofErr w:type="spellStart"/>
-      <w:r>
-        <w:rPr>
-          <w:rFonts w:ascii="Courier New" w:eastAsia="Times New Roman" w:hAnsi="Courier New" w:cs="Courier New"/>
-          <w:lang w:val="en-US"/>
-        </w:rPr>
-        <w:t>currentMin</w:t>
-      </w:r>
-      <w:proofErr w:type="spellEnd"/>
-      <w:r>
-        <w:rPr>
-          <w:rFonts w:ascii="Courier New" w:eastAsia="Times New Roman" w:hAnsi="Courier New" w:cs="Courier New"/>
-          <w:lang w:val="en-US"/>
-        </w:rPr>
-        <w:t xml:space="preserve"> = list[j];</w:t>
-      </w:r>
-      <w:r>
-        <w:rPr>
-          <w:rFonts w:ascii="Courier New" w:eastAsia="Times New Roman" w:hAnsi="Courier New" w:cs="Courier New"/>
-          <w:lang w:val="en-US"/>
-        </w:rPr>
-        <w:br/>
-        <w:t xml:space="preserve">                </w:t>
-      </w:r>
-      <w:proofErr w:type="spellStart"/>
-      <w:r>
-        <w:rPr>
-          <w:rFonts w:ascii="Courier New" w:eastAsia="Times New Roman" w:hAnsi="Courier New" w:cs="Courier New"/>
-          <w:lang w:val="en-US"/>
-        </w:rPr>
-        <w:t>currentMinIndex</w:t>
-      </w:r>
-      <w:proofErr w:type="spellEnd"/>
-      <w:r>
-        <w:rPr>
-          <w:rFonts w:ascii="Courier New" w:eastAsia="Times New Roman" w:hAnsi="Courier New" w:cs="Courier New"/>
-          <w:lang w:val="en-US"/>
-        </w:rPr>
-        <w:t xml:space="preserve"> = j;</w:t>
-      </w:r>
-      <w:r>
-        <w:rPr>
-          <w:rFonts w:ascii="Courier New" w:eastAsia="Times New Roman" w:hAnsi="Courier New" w:cs="Courier New"/>
-          <w:lang w:val="en-US"/>
-        </w:rPr>
-        <w:br/>
-        <w:t xml:space="preserve">            }</w:t>
-      </w:r>
-      <w:r>
-        <w:rPr>
-          <w:rFonts w:ascii="Courier New" w:eastAsia="Times New Roman" w:hAnsi="Courier New" w:cs="Courier New"/>
-          <w:lang w:val="en-US"/>
-        </w:rPr>
-        <w:br/>
-        <w:t xml:space="preserve">        }</w:t>
-      </w:r>
-      <w:r>
-        <w:rPr>
-          <w:rFonts w:ascii="Courier New" w:eastAsia="Times New Roman" w:hAnsi="Courier New" w:cs="Courier New"/>
-          <w:lang w:val="en-US"/>
-        </w:rPr>
-        <w:br/>
-      </w:r>
-      <w:r>
-        <w:rPr>
-          <w:rFonts w:ascii="Courier New" w:eastAsia="Times New Roman" w:hAnsi="Courier New" w:cs="Courier New"/>
-          <w:lang w:val="en-US"/>
-        </w:rPr>
-        <w:br/>
-        <w:t xml:space="preserve">        </w:t>
-      </w:r>
-      <w:r>
-        <w:rPr>
-          <w:rFonts w:ascii="Courier New" w:eastAsia="Times New Roman" w:hAnsi="Courier New" w:cs="Courier New"/>
-          <w:i/>
-          <w:iCs/>
-          <w:color w:val="808080"/>
-          <w:lang w:val="en-US"/>
-        </w:rPr>
-        <w:t>// Swap list[i] with list[</w:t>
-      </w:r>
-      <w:proofErr w:type="spellStart"/>
-      <w:r>
-        <w:rPr>
-          <w:rFonts w:ascii="Courier New" w:eastAsia="Times New Roman" w:hAnsi="Courier New" w:cs="Courier New"/>
-          <w:i/>
-          <w:iCs/>
-          <w:color w:val="808080"/>
-          <w:lang w:val="en-US"/>
-        </w:rPr>
-        <w:t>currentMinIndex</w:t>
-      </w:r>
-      <w:proofErr w:type="spellEnd"/>
-      <w:r>
-        <w:rPr>
-          <w:rFonts w:ascii="Courier New" w:eastAsia="Times New Roman" w:hAnsi="Courier New" w:cs="Courier New"/>
-          <w:i/>
-          <w:iCs/>
-          <w:color w:val="808080"/>
-          <w:lang w:val="en-US"/>
-        </w:rPr>
-        <w:t>] if necessary</w:t>
-      </w:r>
-      <w:r>
-        <w:rPr>
-          <w:rFonts w:ascii="Courier New" w:eastAsia="Times New Roman" w:hAnsi="Courier New" w:cs="Courier New"/>
-          <w:i/>
-          <w:iCs/>
-          <w:color w:val="808080"/>
-          <w:lang w:val="en-US"/>
-        </w:rPr>
-        <w:br/>
-        <w:t xml:space="preserve">        </w:t>
-      </w:r>
-      <w:r>
-        <w:rPr>
-          <w:rFonts w:ascii="Courier New" w:eastAsia="Times New Roman" w:hAnsi="Courier New" w:cs="Courier New"/>
-          <w:b/>
-          <w:bCs/>
-          <w:color w:val="000080"/>
-          <w:lang w:val="en-US"/>
-        </w:rPr>
-        <w:t xml:space="preserve">if </w:t>
-      </w:r>
-      <w:r>
-        <w:rPr>
-          <w:rFonts w:ascii="Courier New" w:eastAsia="Times New Roman" w:hAnsi="Courier New" w:cs="Courier New"/>
-          <w:lang w:val="en-US"/>
-        </w:rPr>
-        <w:t>(</w:t>
-      </w:r>
-      <w:proofErr w:type="spellStart"/>
-      <w:r>
-        <w:rPr>
-          <w:rFonts w:ascii="Courier New" w:eastAsia="Times New Roman" w:hAnsi="Courier New" w:cs="Courier New"/>
-          <w:lang w:val="en-US"/>
-        </w:rPr>
-        <w:t>currentMinIndex</w:t>
-      </w:r>
-      <w:proofErr w:type="spellEnd"/>
-      <w:r>
-        <w:rPr>
-          <w:rFonts w:ascii="Courier New" w:eastAsia="Times New Roman" w:hAnsi="Courier New" w:cs="Courier New"/>
-          <w:lang w:val="en-US"/>
-        </w:rPr>
-        <w:t xml:space="preserve"> != i) {</w:t>
-      </w:r>
-      <w:r>
-        <w:rPr>
-          <w:rFonts w:ascii="Courier New" w:eastAsia="Times New Roman" w:hAnsi="Courier New" w:cs="Courier New"/>
-          <w:lang w:val="en-US"/>
-        </w:rPr>
-        <w:br/>
-        <w:t xml:space="preserve">            list[</w:t>
-      </w:r>
-      <w:proofErr w:type="spellStart"/>
-      <w:r>
-        <w:rPr>
-          <w:rFonts w:ascii="Courier New" w:eastAsia="Times New Roman" w:hAnsi="Courier New" w:cs="Courier New"/>
-          <w:lang w:val="en-US"/>
-        </w:rPr>
-        <w:t>currentMinIndex</w:t>
-      </w:r>
-      <w:proofErr w:type="spellEnd"/>
-      <w:r>
-        <w:rPr>
-          <w:rFonts w:ascii="Courier New" w:eastAsia="Times New Roman" w:hAnsi="Courier New" w:cs="Courier New"/>
-          <w:lang w:val="en-US"/>
-        </w:rPr>
-        <w:t>] = list[i];</w:t>
-      </w:r>
-      <w:r>
-        <w:rPr>
-          <w:rFonts w:ascii="Courier New" w:eastAsia="Times New Roman" w:hAnsi="Courier New" w:cs="Courier New"/>
-          <w:lang w:val="en-US"/>
-        </w:rPr>
-        <w:br/>
-        <w:t xml:space="preserve">            list[i] = </w:t>
-      </w:r>
-      <w:proofErr w:type="spellStart"/>
-      <w:r>
-        <w:rPr>
-          <w:rFonts w:ascii="Courier New" w:eastAsia="Times New Roman" w:hAnsi="Courier New" w:cs="Courier New"/>
-          <w:lang w:val="en-US"/>
-        </w:rPr>
-        <w:t>currentMin</w:t>
-      </w:r>
-      <w:proofErr w:type="spellEnd"/>
-      <w:r>
-        <w:rPr>
-          <w:rFonts w:ascii="Courier New" w:eastAsia="Times New Roman" w:hAnsi="Courier New" w:cs="Courier New"/>
-          <w:lang w:val="en-US"/>
-        </w:rPr>
-        <w:t>;</w:t>
-      </w:r>
-      <w:r>
-        <w:rPr>
-          <w:rFonts w:ascii="Courier New" w:eastAsia="Times New Roman" w:hAnsi="Courier New" w:cs="Courier New"/>
-          <w:lang w:val="en-US"/>
-        </w:rPr>
-        <w:br/>
-        <w:t xml:space="preserve">        }</w:t>
-      </w:r>
-      <w:r>
-        <w:rPr>
-          <w:rFonts w:ascii="Courier New" w:eastAsia="Times New Roman" w:hAnsi="Courier New" w:cs="Courier New"/>
-          <w:lang w:val="en-US"/>
-        </w:rPr>
-        <w:br/>
-        <w:t xml:space="preserve">    }</w:t>
-      </w:r>
-      <w:r>
-        <w:rPr>
-          <w:rFonts w:ascii="Courier New" w:eastAsia="Times New Roman" w:hAnsi="Courier New" w:cs="Courier New"/>
-          <w:lang w:val="en-US"/>
-        </w:rPr>
-        <w:br/>
-        <w:t>}</w:t>
+          <w:color w:val="262626"/>
+          <w:sz w:val="25"/>
+          <w:szCs w:val="25"/>
+          <w:lang w:val="en-US"/>
+        </w:rPr>
+        <w:t xml:space="preserve"> 3: </w:t>
+      </w:r>
+      <w:proofErr w:type="spellStart"/>
+      <w:r>
+        <w:rPr>
+          <w:rFonts w:ascii="Helvetica Neue" w:eastAsia="Calibri" w:hAnsi="Helvetica Neue" w:cs="Times New Roman"/>
+          <w:color w:val="262626"/>
+          <w:sz w:val="25"/>
+          <w:szCs w:val="25"/>
+          <w:lang w:val="en-US"/>
+        </w:rPr>
+        <w:t>Cài</w:t>
+      </w:r>
+      <w:proofErr w:type="spellEnd"/>
+      <w:r>
+        <w:rPr>
+          <w:rFonts w:ascii="Helvetica Neue" w:eastAsia="Calibri" w:hAnsi="Helvetica Neue" w:cs="Times New Roman"/>
+          <w:color w:val="262626"/>
+          <w:sz w:val="25"/>
+          <w:szCs w:val="25"/>
+          <w:lang w:val="en-US"/>
+        </w:rPr>
+        <w:t xml:space="preserve"> </w:t>
+      </w:r>
+      <w:proofErr w:type="spellStart"/>
+      <w:r>
+        <w:rPr>
+          <w:rFonts w:ascii="Helvetica Neue" w:eastAsia="Calibri" w:hAnsi="Helvetica Neue" w:cs="Times New Roman"/>
+          <w:color w:val="262626"/>
+          <w:sz w:val="25"/>
+          <w:szCs w:val="25"/>
+          <w:lang w:val="en-US"/>
+        </w:rPr>
+        <w:t>đ</w:t>
+      </w:r>
+      <w:r>
+        <w:rPr>
+          <w:rFonts w:ascii="Helvetica Neue" w:eastAsia="MS Gothic" w:hAnsi="Helvetica Neue" w:cs="Courier New"/>
+          <w:color w:val="262626"/>
+          <w:sz w:val="25"/>
+          <w:szCs w:val="25"/>
+          <w:lang w:val="en-US"/>
+        </w:rPr>
+        <w:t>ặt</w:t>
+      </w:r>
+      <w:proofErr w:type="spellEnd"/>
+      <w:r>
+        <w:rPr>
+          <w:rFonts w:ascii="Helvetica Neue" w:eastAsia="MS Gothic" w:hAnsi="Helvetica Neue" w:cs="Courier New"/>
+          <w:color w:val="262626"/>
+          <w:sz w:val="25"/>
+          <w:szCs w:val="25"/>
+          <w:lang w:val="en-US"/>
+        </w:rPr>
+        <w:t xml:space="preserve"> </w:t>
+      </w:r>
+      <w:proofErr w:type="spellStart"/>
+      <w:r>
+        <w:rPr>
+          <w:rFonts w:ascii="Helvetica Neue" w:eastAsia="MS Gothic" w:hAnsi="Helvetica Neue" w:cs="Courier New"/>
+          <w:color w:val="262626"/>
+          <w:sz w:val="25"/>
+          <w:szCs w:val="25"/>
+          <w:lang w:val="en-US"/>
+        </w:rPr>
+        <w:t>phương</w:t>
+      </w:r>
+      <w:proofErr w:type="spellEnd"/>
+      <w:r>
+        <w:rPr>
+          <w:rFonts w:ascii="Helvetica Neue" w:eastAsia="MS Gothic" w:hAnsi="Helvetica Neue" w:cs="Courier New"/>
+          <w:color w:val="262626"/>
+          <w:sz w:val="25"/>
+          <w:szCs w:val="25"/>
+          <w:lang w:val="en-US"/>
+        </w:rPr>
+        <w:t xml:space="preserve"> </w:t>
+      </w:r>
+      <w:proofErr w:type="spellStart"/>
+      <w:r>
+        <w:rPr>
+          <w:rFonts w:ascii="Helvetica Neue" w:eastAsia="MS Gothic" w:hAnsi="Helvetica Neue" w:cs="Courier New"/>
+          <w:color w:val="262626"/>
+          <w:sz w:val="25"/>
+          <w:szCs w:val="25"/>
+          <w:lang w:val="en-US"/>
+        </w:rPr>
+        <w:t>thức</w:t>
+      </w:r>
+      <w:proofErr w:type="spellEnd"/>
+      <w:r>
+        <w:rPr>
+          <w:rFonts w:ascii="Helvetica Neue" w:eastAsia="MS Gothic" w:hAnsi="Helvetica Neue" w:cs="Courier New"/>
+          <w:color w:val="262626"/>
+          <w:sz w:val="25"/>
+          <w:szCs w:val="25"/>
+          <w:lang w:val="en-US"/>
+        </w:rPr>
+        <w:t xml:space="preserve"> main </w:t>
+      </w:r>
+      <w:proofErr w:type="spellStart"/>
+      <w:r>
+        <w:rPr>
+          <w:rFonts w:ascii="Helvetica Neue" w:eastAsia="MS Gothic" w:hAnsi="Helvetica Neue" w:cs="Courier New"/>
+          <w:color w:val="262626"/>
+          <w:sz w:val="25"/>
+          <w:szCs w:val="25"/>
+          <w:lang w:val="en-US"/>
+        </w:rPr>
+        <w:t>để</w:t>
+      </w:r>
+      <w:proofErr w:type="spellEnd"/>
+      <w:r>
+        <w:rPr>
+          <w:rFonts w:ascii="Helvetica Neue" w:eastAsia="MS Gothic" w:hAnsi="Helvetica Neue" w:cs="Courier New"/>
+          <w:color w:val="262626"/>
+          <w:sz w:val="25"/>
+          <w:szCs w:val="25"/>
+          <w:lang w:val="en-US"/>
+        </w:rPr>
+        <w:t xml:space="preserve"> </w:t>
+      </w:r>
+      <w:proofErr w:type="spellStart"/>
+      <w:r>
+        <w:rPr>
+          <w:rFonts w:ascii="Helvetica Neue" w:eastAsia="MS Gothic" w:hAnsi="Helvetica Neue" w:cs="Courier New"/>
+          <w:color w:val="262626"/>
+          <w:sz w:val="25"/>
+          <w:szCs w:val="25"/>
+          <w:lang w:val="en-US"/>
+        </w:rPr>
+        <w:t>thực</w:t>
+      </w:r>
+      <w:proofErr w:type="spellEnd"/>
+      <w:r>
+        <w:rPr>
+          <w:rFonts w:ascii="Helvetica Neue" w:eastAsia="MS Gothic" w:hAnsi="Helvetica Neue" w:cs="Courier New"/>
+          <w:color w:val="262626"/>
+          <w:sz w:val="25"/>
+          <w:szCs w:val="25"/>
+          <w:lang w:val="en-US"/>
+        </w:rPr>
+        <w:t xml:space="preserve"> </w:t>
+      </w:r>
+      <w:proofErr w:type="spellStart"/>
+      <w:r>
+        <w:rPr>
+          <w:rFonts w:ascii="Helvetica Neue" w:eastAsia="MS Gothic" w:hAnsi="Helvetica Neue" w:cs="Courier New"/>
+          <w:color w:val="262626"/>
+          <w:sz w:val="25"/>
+          <w:szCs w:val="25"/>
+          <w:lang w:val="en-US"/>
+        </w:rPr>
+        <w:t>thi</w:t>
+      </w:r>
+      <w:proofErr w:type="spellEnd"/>
+      <w:r>
+        <w:rPr>
+          <w:rFonts w:ascii="Helvetica Neue" w:eastAsia="MS Gothic" w:hAnsi="Helvetica Neue" w:cs="Courier New"/>
+          <w:color w:val="262626"/>
+          <w:sz w:val="25"/>
+          <w:szCs w:val="25"/>
+          <w:lang w:val="en-US"/>
+        </w:rPr>
+        <w:t xml:space="preserve"> </w:t>
+      </w:r>
+      <w:proofErr w:type="spellStart"/>
+      <w:r>
+        <w:rPr>
+          <w:rFonts w:ascii="Helvetica Neue" w:eastAsia="MS Gothic" w:hAnsi="Helvetica Neue" w:cs="Courier New"/>
+          <w:color w:val="262626"/>
+          <w:sz w:val="25"/>
+          <w:szCs w:val="25"/>
+          <w:lang w:val="en-US"/>
+        </w:rPr>
+        <w:t>ứng</w:t>
+      </w:r>
+      <w:proofErr w:type="spellEnd"/>
+      <w:r>
+        <w:rPr>
+          <w:rFonts w:ascii="Helvetica Neue" w:eastAsia="MS Gothic" w:hAnsi="Helvetica Neue" w:cs="Courier New"/>
+          <w:color w:val="262626"/>
+          <w:sz w:val="25"/>
+          <w:szCs w:val="25"/>
+          <w:lang w:val="en-US"/>
+        </w:rPr>
+        <w:t xml:space="preserve"> </w:t>
+      </w:r>
+      <w:proofErr w:type="spellStart"/>
+      <w:r>
+        <w:rPr>
+          <w:rFonts w:ascii="Helvetica Neue" w:eastAsia="MS Gothic" w:hAnsi="Helvetica Neue" w:cs="Courier New"/>
+          <w:color w:val="262626"/>
+          <w:sz w:val="25"/>
+          <w:szCs w:val="25"/>
+          <w:lang w:val="en-US"/>
+        </w:rPr>
+        <w:t>dụng</w:t>
+      </w:r>
+      <w:proofErr w:type="spellEnd"/>
+      <w:r>
+        <w:rPr>
+          <w:rFonts w:ascii="Helvetica Neue" w:eastAsia="MS Gothic" w:hAnsi="Helvetica Neue" w:cs="Courier New"/>
+          <w:color w:val="262626"/>
+          <w:sz w:val="25"/>
+          <w:szCs w:val="25"/>
+          <w:lang w:val="en-US"/>
+        </w:rPr>
+        <w:t>.</w:t>
       </w:r>
     </w:p>
     <w:p>
@@ -7829,6 +8031,240 @@
           <w:lang w:val="en-US"/>
         </w:rPr>
       </w:pPr>
+      <w:proofErr w:type="gramStart"/>
+      <w:r>
+        <w:rPr>
+          <w:rFonts w:ascii="Courier New" w:eastAsia="Times New Roman" w:hAnsi="Courier New" w:cs="Courier New"/>
+          <w:b/>
+          <w:bCs/>
+          <w:color w:val="000080"/>
+          <w:lang w:val="en-US"/>
+        </w:rPr>
+        <w:t>public</w:t>
+      </w:r>
+      <w:proofErr w:type="gramEnd"/>
+      <w:r>
+        <w:rPr>
+          <w:rFonts w:ascii="Courier New" w:eastAsia="Times New Roman" w:hAnsi="Courier New" w:cs="Courier New"/>
+          <w:b/>
+          <w:bCs/>
+          <w:color w:val="000080"/>
+          <w:lang w:val="en-US"/>
+        </w:rPr>
+        <w:t xml:space="preserve"> static void </w:t>
+      </w:r>
+      <w:r>
+        <w:rPr>
+          <w:rFonts w:ascii="Courier New" w:eastAsia="Times New Roman" w:hAnsi="Courier New" w:cs="Courier New"/>
+          <w:lang w:val="en-US"/>
+        </w:rPr>
+        <w:t xml:space="preserve">main(String[] </w:t>
+      </w:r>
+      <w:proofErr w:type="spellStart"/>
+      <w:r>
+        <w:rPr>
+          <w:rFonts w:ascii="Courier New" w:eastAsia="Times New Roman" w:hAnsi="Courier New" w:cs="Courier New"/>
+          <w:lang w:val="en-US"/>
+        </w:rPr>
+        <w:t>args</w:t>
+      </w:r>
+      <w:proofErr w:type="spellEnd"/>
+      <w:r>
+        <w:rPr>
+          <w:rFonts w:ascii="Courier New" w:eastAsia="Times New Roman" w:hAnsi="Courier New" w:cs="Courier New"/>
+          <w:lang w:val="en-US"/>
+        </w:rPr>
+        <w:t>) {</w:t>
+      </w:r>
+      <w:r>
+        <w:rPr>
+          <w:rFonts w:ascii="Courier New" w:eastAsia="Times New Roman" w:hAnsi="Courier New" w:cs="Courier New"/>
+          <w:lang w:val="en-US"/>
+        </w:rPr>
+        <w:br/>
+        <w:t xml:space="preserve">    </w:t>
+      </w:r>
+      <w:proofErr w:type="spellStart"/>
+      <w:r>
+        <w:rPr>
+          <w:rFonts w:ascii="Courier New" w:eastAsia="Times New Roman" w:hAnsi="Courier New" w:cs="Courier New"/>
+          <w:i/>
+          <w:iCs/>
+        </w:rPr>
+        <w:t>selectionSort</w:t>
+      </w:r>
+      <w:proofErr w:type="spellEnd"/>
+      <w:r>
+        <w:rPr>
+          <w:rFonts w:ascii="Courier New" w:eastAsia="Times New Roman" w:hAnsi="Courier New" w:cs="Courier New"/>
+          <w:i/>
+          <w:iCs/>
+        </w:rPr>
+        <w:t>(list);</w:t>
+      </w:r>
+      <w:r>
+        <w:rPr>
+          <w:rFonts w:ascii="Courier New" w:eastAsia="Times New Roman" w:hAnsi="Courier New" w:cs="Courier New"/>
+          <w:lang w:val="en-US"/>
+        </w:rPr>
+        <w:br/>
+        <w:t xml:space="preserve">    </w:t>
+      </w:r>
+      <w:r>
+        <w:rPr>
+          <w:rFonts w:ascii="Courier New" w:eastAsia="Times New Roman" w:hAnsi="Courier New" w:cs="Courier New"/>
+          <w:b/>
+          <w:bCs/>
+          <w:color w:val="000080"/>
+          <w:lang w:val="en-US"/>
+        </w:rPr>
+        <w:t xml:space="preserve">for </w:t>
+      </w:r>
+      <w:r>
+        <w:rPr>
+          <w:rFonts w:ascii="Courier New" w:eastAsia="Times New Roman" w:hAnsi="Courier New" w:cs="Courier New"/>
+          <w:lang w:val="en-US"/>
+        </w:rPr>
+        <w:t>(</w:t>
+      </w:r>
+      <w:proofErr w:type="spellStart"/>
+      <w:r>
+        <w:rPr>
+          <w:rFonts w:ascii="Courier New" w:eastAsia="Times New Roman" w:hAnsi="Courier New" w:cs="Courier New"/>
+          <w:b/>
+          <w:bCs/>
+          <w:color w:val="000080"/>
+          <w:lang w:val="en-US"/>
+        </w:rPr>
+        <w:t>int</w:t>
+      </w:r>
+      <w:proofErr w:type="spellEnd"/>
+      <w:r>
+        <w:rPr>
+          <w:rFonts w:ascii="Courier New" w:eastAsia="Times New Roman" w:hAnsi="Courier New" w:cs="Courier New"/>
+          <w:b/>
+          <w:bCs/>
+          <w:color w:val="000080"/>
+          <w:lang w:val="en-US"/>
+        </w:rPr>
+        <w:t xml:space="preserve"> </w:t>
+      </w:r>
+      <w:r>
+        <w:rPr>
+          <w:rFonts w:ascii="Courier New" w:eastAsia="Times New Roman" w:hAnsi="Courier New" w:cs="Courier New"/>
+          <w:lang w:val="en-US"/>
+        </w:rPr>
+        <w:t xml:space="preserve">i = </w:t>
+      </w:r>
+      <w:r>
+        <w:rPr>
+          <w:rFonts w:ascii="Courier New" w:eastAsia="Times New Roman" w:hAnsi="Courier New" w:cs="Courier New"/>
+          <w:color w:val="0000FF"/>
+          <w:lang w:val="en-US"/>
+        </w:rPr>
+        <w:t>0</w:t>
+      </w:r>
+      <w:r>
+        <w:rPr>
+          <w:rFonts w:ascii="Courier New" w:eastAsia="Times New Roman" w:hAnsi="Courier New" w:cs="Courier New"/>
+          <w:lang w:val="en-US"/>
+        </w:rPr>
+        <w:t xml:space="preserve">; i &lt; </w:t>
+      </w:r>
+      <w:proofErr w:type="spellStart"/>
+      <w:r>
+        <w:rPr>
+          <w:rFonts w:ascii="Courier New" w:eastAsia="Times New Roman" w:hAnsi="Courier New" w:cs="Courier New"/>
+          <w:lang w:val="en-US"/>
+        </w:rPr>
+        <w:t>list.</w:t>
+      </w:r>
+      <w:r>
+        <w:rPr>
+          <w:rFonts w:ascii="Courier New" w:eastAsia="Times New Roman" w:hAnsi="Courier New" w:cs="Courier New"/>
+          <w:b/>
+          <w:bCs/>
+          <w:color w:val="660E7A"/>
+          <w:lang w:val="en-US"/>
+        </w:rPr>
+        <w:t>length</w:t>
+      </w:r>
+      <w:proofErr w:type="spellEnd"/>
+      <w:r>
+        <w:rPr>
+          <w:rFonts w:ascii="Courier New" w:eastAsia="Times New Roman" w:hAnsi="Courier New" w:cs="Courier New"/>
+          <w:lang w:val="en-US"/>
+        </w:rPr>
+        <w:t>; i++)</w:t>
+      </w:r>
+      <w:r>
+        <w:rPr>
+          <w:rFonts w:ascii="Courier New" w:eastAsia="Times New Roman" w:hAnsi="Courier New" w:cs="Courier New"/>
+          <w:lang w:val="en-US"/>
+        </w:rPr>
+        <w:br/>
+        <w:t xml:space="preserve">        </w:t>
+      </w:r>
+      <w:proofErr w:type="spellStart"/>
+      <w:r>
+        <w:rPr>
+          <w:rFonts w:ascii="Courier New" w:eastAsia="Times New Roman" w:hAnsi="Courier New" w:cs="Courier New"/>
+          <w:lang w:val="en-US"/>
+        </w:rPr>
+        <w:t>System.</w:t>
+      </w:r>
+      <w:r>
+        <w:rPr>
+          <w:rFonts w:ascii="Courier New" w:eastAsia="Times New Roman" w:hAnsi="Courier New" w:cs="Courier New"/>
+          <w:b/>
+          <w:bCs/>
+          <w:i/>
+          <w:iCs/>
+          <w:color w:val="660E7A"/>
+          <w:lang w:val="en-US"/>
+        </w:rPr>
+        <w:t>out</w:t>
+      </w:r>
+      <w:r>
+        <w:rPr>
+          <w:rFonts w:ascii="Courier New" w:eastAsia="Times New Roman" w:hAnsi="Courier New" w:cs="Courier New"/>
+          <w:lang w:val="en-US"/>
+        </w:rPr>
+        <w:t>.print</w:t>
+      </w:r>
+      <w:proofErr w:type="spellEnd"/>
+      <w:r>
+        <w:rPr>
+          <w:rFonts w:ascii="Courier New" w:eastAsia="Times New Roman" w:hAnsi="Courier New" w:cs="Courier New"/>
+          <w:lang w:val="en-US"/>
+        </w:rPr>
+        <w:t xml:space="preserve">(list[i] + </w:t>
+      </w:r>
+      <w:r>
+        <w:rPr>
+          <w:rFonts w:ascii="Courier New" w:eastAsia="Times New Roman" w:hAnsi="Courier New" w:cs="Courier New"/>
+          <w:b/>
+          <w:bCs/>
+          <w:color w:val="008000"/>
+          <w:lang w:val="en-US"/>
+        </w:rPr>
+        <w:t>" "</w:t>
+      </w:r>
+      <w:r>
+        <w:rPr>
+          <w:rFonts w:ascii="Courier New" w:eastAsia="Times New Roman" w:hAnsi="Courier New" w:cs="Courier New"/>
+          <w:lang w:val="en-US"/>
+        </w:rPr>
+        <w:t>);</w:t>
+      </w:r>
+      <w:r>
+        <w:rPr>
+          <w:rFonts w:ascii="Courier New" w:eastAsia="Times New Roman" w:hAnsi="Courier New" w:cs="Courier New"/>
+          <w:lang w:val="en-US"/>
+        </w:rPr>
+        <w:br/>
+        <w:t>}</w:t>
+      </w:r>
     </w:p>
     <w:p>
       <w:pPr>
@@ -7842,7 +8278,7 @@
         <w:shd w:val="clear" w:color="auto" w:fill="FFFFFF"/>
         <w:spacing w:after="100" w:afterAutospacing="1" w:line="240" w:lineRule="auto"/>
         <w:rPr>
-          <w:rFonts w:ascii="Courier New" w:eastAsia="MS Gothic" w:hAnsi="Courier New" w:cs="Courier New"/>
+          <w:rFonts w:ascii="Helvetica Neue" w:eastAsia="Calibri" w:hAnsi="Helvetica Neue" w:cs="Times New Roman"/>
           <w:color w:val="262626"/>
           <w:sz w:val="25"/>
           <w:szCs w:val="25"/>
@@ -7897,209 +8333,339 @@
           <w:szCs w:val="25"/>
           <w:lang w:val="en-US"/>
         </w:rPr>
-        <w:t xml:space="preserve"> 3: </w:t>
-      </w:r>
-      <w:proofErr w:type="spellStart"/>
-      <w:r>
-        <w:rPr>
-          <w:rFonts w:ascii="Helvetica Neue" w:eastAsia="Calibri" w:hAnsi="Helvetica Neue" w:cs="Times New Roman"/>
-          <w:color w:val="262626"/>
-          <w:sz w:val="25"/>
-          <w:szCs w:val="25"/>
-          <w:lang w:val="en-US"/>
-        </w:rPr>
-        <w:t>Cài</w:t>
-      </w:r>
-      <w:proofErr w:type="spellEnd"/>
-      <w:r>
-        <w:rPr>
-          <w:rFonts w:ascii="Helvetica Neue" w:eastAsia="Calibri" w:hAnsi="Helvetica Neue" w:cs="Times New Roman"/>
-          <w:color w:val="262626"/>
-          <w:sz w:val="25"/>
-          <w:szCs w:val="25"/>
-          <w:lang w:val="en-US"/>
-        </w:rPr>
-        <w:t xml:space="preserve"> </w:t>
-      </w:r>
-      <w:proofErr w:type="spellStart"/>
-      <w:r>
-        <w:rPr>
-          <w:rFonts w:ascii="Helvetica Neue" w:eastAsia="Calibri" w:hAnsi="Helvetica Neue" w:cs="Times New Roman"/>
-          <w:color w:val="262626"/>
-          <w:sz w:val="25"/>
-          <w:szCs w:val="25"/>
-          <w:lang w:val="en-US"/>
-        </w:rPr>
-        <w:t>đ</w:t>
-      </w:r>
-      <w:r>
-        <w:rPr>
-          <w:rFonts w:ascii="Courier New" w:eastAsia="MS Gothic" w:hAnsi="Courier New" w:cs="Courier New"/>
-          <w:color w:val="262626"/>
-          <w:sz w:val="25"/>
-          <w:szCs w:val="25"/>
-          <w:lang w:val="en-US"/>
-        </w:rPr>
-        <w:t>ặt</w:t>
-      </w:r>
-      <w:proofErr w:type="spellEnd"/>
-      <w:r>
-        <w:rPr>
-          <w:rFonts w:ascii="Courier New" w:eastAsia="MS Gothic" w:hAnsi="Courier New" w:cs="Courier New"/>
-          <w:color w:val="262626"/>
-          <w:sz w:val="25"/>
-          <w:szCs w:val="25"/>
-          <w:lang w:val="en-US"/>
-        </w:rPr>
-        <w:t xml:space="preserve"> </w:t>
-      </w:r>
-      <w:proofErr w:type="spellStart"/>
-      <w:r>
-        <w:rPr>
-          <w:rFonts w:ascii="Courier New" w:eastAsia="MS Gothic" w:hAnsi="Courier New" w:cs="Courier New"/>
-          <w:color w:val="262626"/>
-          <w:sz w:val="25"/>
-          <w:szCs w:val="25"/>
-          <w:lang w:val="en-US"/>
-        </w:rPr>
-        <w:t>phương</w:t>
-      </w:r>
-      <w:proofErr w:type="spellEnd"/>
-      <w:r>
-        <w:rPr>
-          <w:rFonts w:ascii="Courier New" w:eastAsia="MS Gothic" w:hAnsi="Courier New" w:cs="Courier New"/>
-          <w:color w:val="262626"/>
-          <w:sz w:val="25"/>
-          <w:szCs w:val="25"/>
-          <w:lang w:val="en-US"/>
-        </w:rPr>
-        <w:t xml:space="preserve"> </w:t>
-      </w:r>
-      <w:proofErr w:type="spellStart"/>
-      <w:r>
-        <w:rPr>
-          <w:rFonts w:ascii="Courier New" w:eastAsia="MS Gothic" w:hAnsi="Courier New" w:cs="Courier New"/>
-          <w:color w:val="262626"/>
-          <w:sz w:val="25"/>
-          <w:szCs w:val="25"/>
-          <w:lang w:val="en-US"/>
-        </w:rPr>
-        <w:t>thức</w:t>
-      </w:r>
-      <w:proofErr w:type="spellEnd"/>
-      <w:r>
-        <w:rPr>
-          <w:rFonts w:ascii="Courier New" w:eastAsia="MS Gothic" w:hAnsi="Courier New" w:cs="Courier New"/>
-          <w:color w:val="262626"/>
-          <w:sz w:val="25"/>
-          <w:szCs w:val="25"/>
-          <w:lang w:val="en-US"/>
-        </w:rPr>
-        <w:t xml:space="preserve"> main </w:t>
-      </w:r>
-      <w:proofErr w:type="spellStart"/>
-      <w:r>
-        <w:rPr>
-          <w:rFonts w:ascii="Courier New" w:eastAsia="MS Gothic" w:hAnsi="Courier New" w:cs="Courier New"/>
-          <w:color w:val="262626"/>
-          <w:sz w:val="25"/>
-          <w:szCs w:val="25"/>
-          <w:lang w:val="en-US"/>
-        </w:rPr>
-        <w:t>để</w:t>
-      </w:r>
-      <w:proofErr w:type="spellEnd"/>
-      <w:r>
-        <w:rPr>
-          <w:rFonts w:ascii="Courier New" w:eastAsia="MS Gothic" w:hAnsi="Courier New" w:cs="Courier New"/>
-          <w:color w:val="262626"/>
-          <w:sz w:val="25"/>
-          <w:szCs w:val="25"/>
-          <w:lang w:val="en-US"/>
-        </w:rPr>
-        <w:t xml:space="preserve"> </w:t>
-      </w:r>
-      <w:proofErr w:type="spellStart"/>
-      <w:r>
-        <w:rPr>
-          <w:rFonts w:ascii="Courier New" w:eastAsia="MS Gothic" w:hAnsi="Courier New" w:cs="Courier New"/>
-          <w:color w:val="262626"/>
-          <w:sz w:val="25"/>
-          <w:szCs w:val="25"/>
-          <w:lang w:val="en-US"/>
-        </w:rPr>
-        <w:t>thực</w:t>
-      </w:r>
-      <w:proofErr w:type="spellEnd"/>
-      <w:r>
-        <w:rPr>
-          <w:rFonts w:ascii="Courier New" w:eastAsia="MS Gothic" w:hAnsi="Courier New" w:cs="Courier New"/>
-          <w:color w:val="262626"/>
-          <w:sz w:val="25"/>
-          <w:szCs w:val="25"/>
-          <w:lang w:val="en-US"/>
-        </w:rPr>
-        <w:t xml:space="preserve"> </w:t>
-      </w:r>
-      <w:proofErr w:type="spellStart"/>
-      <w:r>
-        <w:rPr>
-          <w:rFonts w:ascii="Courier New" w:eastAsia="MS Gothic" w:hAnsi="Courier New" w:cs="Courier New"/>
-          <w:color w:val="262626"/>
-          <w:sz w:val="25"/>
-          <w:szCs w:val="25"/>
-          <w:lang w:val="en-US"/>
-        </w:rPr>
-        <w:t>thi</w:t>
-      </w:r>
-      <w:proofErr w:type="spellEnd"/>
-      <w:r>
-        <w:rPr>
-          <w:rFonts w:ascii="Courier New" w:eastAsia="MS Gothic" w:hAnsi="Courier New" w:cs="Courier New"/>
-          <w:color w:val="262626"/>
-          <w:sz w:val="25"/>
-          <w:szCs w:val="25"/>
-          <w:lang w:val="en-US"/>
-        </w:rPr>
-        <w:t xml:space="preserve"> </w:t>
-      </w:r>
-      <w:proofErr w:type="spellStart"/>
-      <w:r>
-        <w:rPr>
-          <w:rFonts w:ascii="Courier New" w:eastAsia="MS Gothic" w:hAnsi="Courier New" w:cs="Courier New"/>
-          <w:color w:val="262626"/>
-          <w:sz w:val="25"/>
-          <w:szCs w:val="25"/>
-          <w:lang w:val="en-US"/>
-        </w:rPr>
-        <w:t>ứng</w:t>
-      </w:r>
-      <w:proofErr w:type="spellEnd"/>
-      <w:r>
-        <w:rPr>
-          <w:rFonts w:ascii="Courier New" w:eastAsia="MS Gothic" w:hAnsi="Courier New" w:cs="Courier New"/>
-          <w:color w:val="262626"/>
-          <w:sz w:val="25"/>
-          <w:szCs w:val="25"/>
-          <w:lang w:val="en-US"/>
-        </w:rPr>
-        <w:t xml:space="preserve"> </w:t>
-      </w:r>
-      <w:proofErr w:type="spellStart"/>
-      <w:r>
-        <w:rPr>
-          <w:rFonts w:ascii="Courier New" w:eastAsia="MS Gothic" w:hAnsi="Courier New" w:cs="Courier New"/>
-          <w:color w:val="262626"/>
-          <w:sz w:val="25"/>
-          <w:szCs w:val="25"/>
-          <w:lang w:val="en-US"/>
-        </w:rPr>
-        <w:t>dụng</w:t>
-      </w:r>
-      <w:proofErr w:type="spellEnd"/>
-      <w:r>
-        <w:rPr>
-          <w:rFonts w:ascii="Courier New" w:eastAsia="MS Gothic" w:hAnsi="Courier New" w:cs="Courier New"/>
+        <w:t xml:space="preserve"> 4:</w:t>
+      </w:r>
+      <w:r>
+        <w:rPr>
+          <w:rFonts w:ascii="Helvetica Neue" w:eastAsia="Calibri" w:hAnsi="Helvetica Neue" w:cs="Times New Roman"/>
+          <w:color w:val="262626"/>
+          <w:sz w:val="25"/>
+          <w:szCs w:val="25"/>
+          <w:lang w:val="en-US"/>
+        </w:rPr>
+        <w:t> </w:t>
+      </w:r>
+      <w:proofErr w:type="spellStart"/>
+      <w:r>
+        <w:rPr>
+          <w:rFonts w:ascii="Helvetica Neue" w:eastAsia="Calibri" w:hAnsi="Helvetica Neue" w:cs="Times New Roman"/>
+          <w:color w:val="262626"/>
+          <w:sz w:val="25"/>
+          <w:szCs w:val="25"/>
+          <w:lang w:val="en-US"/>
+        </w:rPr>
+        <w:t>Ch</w:t>
+      </w:r>
+      <w:r>
+        <w:rPr>
+          <w:rFonts w:ascii="Helvetica Neue" w:eastAsia="Calibri" w:hAnsi="Helvetica Neue"/>
+          <w:color w:val="262626"/>
+          <w:sz w:val="25"/>
+          <w:szCs w:val="25"/>
+          <w:lang w:val="en-US"/>
+        </w:rPr>
+        <w:t>ạ</w:t>
+      </w:r>
+      <w:r>
+        <w:rPr>
+          <w:rFonts w:ascii="Helvetica Neue" w:eastAsia="Calibri" w:hAnsi="Helvetica Neue" w:cs="Times New Roman"/>
+          <w:color w:val="262626"/>
+          <w:sz w:val="25"/>
+          <w:szCs w:val="25"/>
+          <w:lang w:val="en-US"/>
+        </w:rPr>
+        <w:t>y</w:t>
+      </w:r>
+      <w:proofErr w:type="spellEnd"/>
+      <w:r>
+        <w:rPr>
+          <w:rFonts w:ascii="Helvetica Neue" w:eastAsia="Calibri" w:hAnsi="Helvetica Neue" w:cs="Times New Roman"/>
+          <w:color w:val="262626"/>
+          <w:sz w:val="25"/>
+          <w:szCs w:val="25"/>
+          <w:lang w:val="en-US"/>
+        </w:rPr>
+        <w:t xml:space="preserve"> </w:t>
+      </w:r>
+      <w:proofErr w:type="spellStart"/>
+      <w:r>
+        <w:rPr>
+          <w:rFonts w:ascii="Helvetica Neue" w:eastAsia="Calibri" w:hAnsi="Helvetica Neue" w:cs="Times New Roman"/>
+          <w:color w:val="262626"/>
+          <w:sz w:val="25"/>
+          <w:szCs w:val="25"/>
+          <w:lang w:val="en-US"/>
+        </w:rPr>
+        <w:t>ch</w:t>
+      </w:r>
+      <w:r>
+        <w:rPr>
+          <w:rFonts w:ascii="Helvetica Neue" w:eastAsia="Calibri" w:hAnsi="Helvetica Neue"/>
+          <w:color w:val="262626"/>
+          <w:sz w:val="25"/>
+          <w:szCs w:val="25"/>
+          <w:lang w:val="en-US"/>
+        </w:rPr>
+        <w:t>ươ</w:t>
+      </w:r>
+      <w:r>
+        <w:rPr>
+          <w:rFonts w:ascii="Helvetica Neue" w:eastAsia="Calibri" w:hAnsi="Helvetica Neue" w:cs="Times New Roman"/>
+          <w:color w:val="262626"/>
+          <w:sz w:val="25"/>
+          <w:szCs w:val="25"/>
+          <w:lang w:val="en-US"/>
+        </w:rPr>
+        <w:t>ng</w:t>
+      </w:r>
+      <w:proofErr w:type="spellEnd"/>
+      <w:r>
+        <w:rPr>
+          <w:rFonts w:ascii="Helvetica Neue" w:eastAsia="Calibri" w:hAnsi="Helvetica Neue" w:cs="Times New Roman"/>
+          <w:color w:val="262626"/>
+          <w:sz w:val="25"/>
+          <w:szCs w:val="25"/>
+          <w:lang w:val="en-US"/>
+        </w:rPr>
+        <w:t xml:space="preserve"> </w:t>
+      </w:r>
+      <w:proofErr w:type="spellStart"/>
+      <w:r>
+        <w:rPr>
+          <w:rFonts w:ascii="Helvetica Neue" w:eastAsia="Calibri" w:hAnsi="Helvetica Neue" w:cs="Times New Roman"/>
+          <w:color w:val="262626"/>
+          <w:sz w:val="25"/>
+          <w:szCs w:val="25"/>
+          <w:lang w:val="en-US"/>
+        </w:rPr>
+        <w:t>tr</w:t>
+      </w:r>
+      <w:r>
+        <w:rPr>
+          <w:rFonts w:ascii="Helvetica Neue" w:eastAsia="Malgun Gothic" w:hAnsi="Helvetica Neue" w:cs="Malgun Gothic"/>
+          <w:color w:val="262626"/>
+          <w:sz w:val="25"/>
+          <w:szCs w:val="25"/>
+          <w:lang w:val="en-US"/>
+        </w:rPr>
+        <w:t>ì</w:t>
+      </w:r>
+      <w:r>
+        <w:rPr>
+          <w:rFonts w:ascii="Helvetica Neue" w:eastAsia="Calibri" w:hAnsi="Helvetica Neue" w:cs="Times New Roman"/>
+          <w:color w:val="262626"/>
+          <w:sz w:val="25"/>
+          <w:szCs w:val="25"/>
+          <w:lang w:val="en-US"/>
+        </w:rPr>
+        <w:t>nh</w:t>
+      </w:r>
+      <w:proofErr w:type="spellEnd"/>
+      <w:r>
+        <w:rPr>
+          <w:rFonts w:ascii="Helvetica Neue" w:eastAsia="Calibri" w:hAnsi="Helvetica Neue" w:cs="Times New Roman"/>
+          <w:color w:val="262626"/>
+          <w:sz w:val="25"/>
+          <w:szCs w:val="25"/>
+          <w:lang w:val="en-US"/>
+        </w:rPr>
+        <w:t xml:space="preserve">. </w:t>
+      </w:r>
+      <w:proofErr w:type="spellStart"/>
+      <w:r>
+        <w:rPr>
+          <w:rFonts w:ascii="Helvetica Neue" w:eastAsia="Calibri" w:hAnsi="Helvetica Neue" w:cs="Times New Roman"/>
+          <w:color w:val="262626"/>
+          <w:sz w:val="25"/>
+          <w:szCs w:val="25"/>
+          <w:lang w:val="en-US"/>
+        </w:rPr>
+        <w:t>Quan</w:t>
+      </w:r>
+      <w:proofErr w:type="spellEnd"/>
+      <w:r>
+        <w:rPr>
+          <w:rFonts w:ascii="Helvetica Neue" w:eastAsia="Calibri" w:hAnsi="Helvetica Neue" w:cs="Times New Roman"/>
+          <w:color w:val="262626"/>
+          <w:sz w:val="25"/>
+          <w:szCs w:val="25"/>
+          <w:lang w:val="en-US"/>
+        </w:rPr>
+        <w:t xml:space="preserve"> </w:t>
+      </w:r>
+      <w:proofErr w:type="spellStart"/>
+      <w:r>
+        <w:rPr>
+          <w:rFonts w:ascii="Helvetica Neue" w:eastAsia="Calibri" w:hAnsi="Helvetica Neue" w:cs="Times New Roman"/>
+          <w:color w:val="262626"/>
+          <w:sz w:val="25"/>
+          <w:szCs w:val="25"/>
+          <w:lang w:val="en-US"/>
+        </w:rPr>
+        <w:t>s</w:t>
+      </w:r>
+      <w:r>
+        <w:rPr>
+          <w:rFonts w:ascii="Helvetica Neue" w:eastAsia="Malgun Gothic" w:hAnsi="Helvetica Neue" w:cs="Malgun Gothic"/>
+          <w:color w:val="262626"/>
+          <w:sz w:val="25"/>
+          <w:szCs w:val="25"/>
+          <w:lang w:val="en-US"/>
+        </w:rPr>
+        <w:t>á</w:t>
+      </w:r>
+      <w:r>
+        <w:rPr>
+          <w:rFonts w:ascii="Helvetica Neue" w:eastAsia="Calibri" w:hAnsi="Helvetica Neue" w:cs="Times New Roman"/>
+          <w:color w:val="262626"/>
+          <w:sz w:val="25"/>
+          <w:szCs w:val="25"/>
+          <w:lang w:val="en-US"/>
+        </w:rPr>
+        <w:t>t</w:t>
+      </w:r>
+      <w:proofErr w:type="spellEnd"/>
+      <w:r>
+        <w:rPr>
+          <w:rFonts w:ascii="Helvetica Neue" w:eastAsia="Calibri" w:hAnsi="Helvetica Neue" w:cs="Times New Roman"/>
+          <w:color w:val="262626"/>
+          <w:sz w:val="25"/>
+          <w:szCs w:val="25"/>
+          <w:lang w:val="en-US"/>
+        </w:rPr>
+        <w:t xml:space="preserve"> </w:t>
+      </w:r>
+      <w:proofErr w:type="spellStart"/>
+      <w:r>
+        <w:rPr>
+          <w:rFonts w:ascii="Helvetica Neue" w:eastAsia="Calibri" w:hAnsi="Helvetica Neue" w:cs="Times New Roman"/>
+          <w:color w:val="262626"/>
+          <w:sz w:val="25"/>
+          <w:szCs w:val="25"/>
+          <w:lang w:val="en-US"/>
+        </w:rPr>
+        <w:t>k</w:t>
+      </w:r>
+      <w:r>
+        <w:rPr>
+          <w:rFonts w:ascii="Helvetica Neue" w:eastAsia="MingLiU" w:hAnsi="Helvetica Neue" w:cs="MingLiU"/>
+          <w:color w:val="262626"/>
+          <w:sz w:val="25"/>
+          <w:szCs w:val="25"/>
+          <w:lang w:val="en-US"/>
+        </w:rPr>
+        <w:t>ế</w:t>
+      </w:r>
+      <w:r>
+        <w:rPr>
+          <w:rFonts w:ascii="Helvetica Neue" w:eastAsia="Calibri" w:hAnsi="Helvetica Neue" w:cs="Times New Roman"/>
+          <w:color w:val="262626"/>
+          <w:sz w:val="25"/>
+          <w:szCs w:val="25"/>
+          <w:lang w:val="en-US"/>
+        </w:rPr>
+        <w:t>t</w:t>
+      </w:r>
+      <w:proofErr w:type="spellEnd"/>
+      <w:r>
+        <w:rPr>
+          <w:rFonts w:ascii="Helvetica Neue" w:eastAsia="Calibri" w:hAnsi="Helvetica Neue" w:cs="Times New Roman"/>
+          <w:color w:val="262626"/>
+          <w:sz w:val="25"/>
+          <w:szCs w:val="25"/>
+          <w:lang w:val="en-US"/>
+        </w:rPr>
+        <w:t xml:space="preserve"> </w:t>
+      </w:r>
+      <w:proofErr w:type="spellStart"/>
+      <w:r>
+        <w:rPr>
+          <w:rFonts w:ascii="Helvetica Neue" w:eastAsia="Calibri" w:hAnsi="Helvetica Neue" w:cs="Times New Roman"/>
+          <w:color w:val="262626"/>
+          <w:sz w:val="25"/>
+          <w:szCs w:val="25"/>
+          <w:lang w:val="en-US"/>
+        </w:rPr>
+        <w:t>qu</w:t>
+      </w:r>
+      <w:r>
+        <w:rPr>
+          <w:rFonts w:ascii="Helvetica Neue" w:eastAsia="Calibri" w:hAnsi="Helvetica Neue"/>
+          <w:color w:val="262626"/>
+          <w:sz w:val="25"/>
+          <w:szCs w:val="25"/>
+          <w:lang w:val="en-US"/>
+        </w:rPr>
+        <w:t>ả</w:t>
+      </w:r>
+      <w:proofErr w:type="spellEnd"/>
+      <w:r>
+        <w:rPr>
+          <w:rFonts w:ascii="Helvetica Neue" w:eastAsia="Calibri" w:hAnsi="Helvetica Neue" w:cs="Times New Roman"/>
+          <w:color w:val="262626"/>
+          <w:sz w:val="25"/>
+          <w:szCs w:val="25"/>
+          <w:lang w:val="en-US"/>
+        </w:rPr>
+        <w:t xml:space="preserve"> </w:t>
+      </w:r>
+      <w:proofErr w:type="spellStart"/>
+      <w:r>
+        <w:rPr>
+          <w:rFonts w:ascii="Helvetica Neue" w:eastAsia="Calibri" w:hAnsi="Helvetica Neue" w:cs="Times New Roman"/>
+          <w:color w:val="262626"/>
+          <w:sz w:val="25"/>
+          <w:szCs w:val="25"/>
+          <w:lang w:val="en-US"/>
+        </w:rPr>
+        <w:t>tr</w:t>
+      </w:r>
+      <w:r>
+        <w:rPr>
+          <w:rFonts w:ascii="Helvetica Neue" w:eastAsia="Calibri" w:hAnsi="Helvetica Neue"/>
+          <w:color w:val="262626"/>
+          <w:sz w:val="25"/>
+          <w:szCs w:val="25"/>
+          <w:lang w:val="en-US"/>
+        </w:rPr>
+        <w:t>ả</w:t>
+      </w:r>
+      <w:proofErr w:type="spellEnd"/>
+      <w:r>
+        <w:rPr>
+          <w:rFonts w:ascii="Helvetica Neue" w:eastAsia="Calibri" w:hAnsi="Helvetica Neue" w:cs="Times New Roman"/>
+          <w:color w:val="262626"/>
+          <w:sz w:val="25"/>
+          <w:szCs w:val="25"/>
+          <w:lang w:val="en-US"/>
+        </w:rPr>
+        <w:t xml:space="preserve"> </w:t>
+      </w:r>
+      <w:proofErr w:type="spellStart"/>
+      <w:r>
+        <w:rPr>
+          <w:rFonts w:ascii="Helvetica Neue" w:eastAsia="Calibri" w:hAnsi="Helvetica Neue" w:cs="Times New Roman"/>
+          <w:color w:val="262626"/>
+          <w:sz w:val="25"/>
+          <w:szCs w:val="25"/>
+          <w:lang w:val="en-US"/>
+        </w:rPr>
+        <w:t>v</w:t>
+      </w:r>
+      <w:r>
+        <w:rPr>
+          <w:rFonts w:ascii="Helvetica Neue" w:eastAsia="MingLiU" w:hAnsi="Helvetica Neue" w:cs="MingLiU"/>
+          <w:color w:val="262626"/>
+          <w:sz w:val="25"/>
+          <w:szCs w:val="25"/>
+          <w:lang w:val="en-US"/>
+        </w:rPr>
+        <w:t>ề</w:t>
+      </w:r>
+      <w:proofErr w:type="spellEnd"/>
+      <w:r>
+        <w:rPr>
+          <w:rFonts w:ascii="Helvetica Neue" w:eastAsia="Calibri" w:hAnsi="Helvetica Neue" w:cs="Times New Roman"/>
           <w:color w:val="262626"/>
           <w:sz w:val="25"/>
           <w:szCs w:val="25"/>
@@ -8107,683 +8673,18 @@
         </w:rPr>
         <w:t>.</w:t>
       </w:r>
-    </w:p>
-    <w:p>
-      <w:pPr>
-        <w:pBdr>
-          <w:top w:val="none" w:sz="0" w:space="0" w:color="auto"/>
-          <w:left w:val="none" w:sz="0" w:space="0" w:color="auto"/>
-          <w:bottom w:val="none" w:sz="0" w:space="0" w:color="auto"/>
-          <w:right w:val="none" w:sz="0" w:space="0" w:color="auto"/>
-          <w:between w:val="none" w:sz="0" w:space="0" w:color="auto"/>
-        </w:pBdr>
-        <w:shd w:val="clear" w:color="auto" w:fill="FFFFFF"/>
-        <w:tabs>
-          <w:tab w:val="left" w:pos="916"/>
-          <w:tab w:val="left" w:pos="1832"/>
-          <w:tab w:val="left" w:pos="2748"/>
-          <w:tab w:val="left" w:pos="3664"/>
-          <w:tab w:val="left" w:pos="4580"/>
-          <w:tab w:val="left" w:pos="5496"/>
-          <w:tab w:val="left" w:pos="6412"/>
-          <w:tab w:val="left" w:pos="7328"/>
-          <w:tab w:val="left" w:pos="8244"/>
-          <w:tab w:val="left" w:pos="9160"/>
-          <w:tab w:val="left" w:pos="10076"/>
-          <w:tab w:val="left" w:pos="10992"/>
-          <w:tab w:val="left" w:pos="11908"/>
-          <w:tab w:val="left" w:pos="12824"/>
-          <w:tab w:val="left" w:pos="13740"/>
-          <w:tab w:val="left" w:pos="14656"/>
-        </w:tabs>
-        <w:spacing w:line="240" w:lineRule="auto"/>
-        <w:rPr>
-          <w:rFonts w:ascii="Courier New" w:eastAsia="Times New Roman" w:hAnsi="Courier New" w:cs="Courier New"/>
-          <w:lang w:val="en-US"/>
-        </w:rPr>
-      </w:pPr>
-      <w:proofErr w:type="gramStart"/>
-      <w:r>
-        <w:rPr>
-          <w:rFonts w:ascii="Courier New" w:eastAsia="Times New Roman" w:hAnsi="Courier New" w:cs="Courier New"/>
-          <w:b/>
-          <w:bCs/>
-          <w:color w:val="000080"/>
-          <w:lang w:val="en-US"/>
-        </w:rPr>
-        <w:t>public</w:t>
-      </w:r>
-      <w:proofErr w:type="gramEnd"/>
-      <w:r>
-        <w:rPr>
-          <w:rFonts w:ascii="Courier New" w:eastAsia="Times New Roman" w:hAnsi="Courier New" w:cs="Courier New"/>
-          <w:b/>
-          <w:bCs/>
-          <w:color w:val="000080"/>
-          <w:lang w:val="en-US"/>
-        </w:rPr>
-        <w:t xml:space="preserve"> static void </w:t>
-      </w:r>
-      <w:r>
-        <w:rPr>
-          <w:rFonts w:ascii="Courier New" w:eastAsia="Times New Roman" w:hAnsi="Courier New" w:cs="Courier New"/>
-          <w:lang w:val="en-US"/>
-        </w:rPr>
-        <w:t xml:space="preserve">main(String[] </w:t>
-      </w:r>
-      <w:proofErr w:type="spellStart"/>
-      <w:r>
-        <w:rPr>
-          <w:rFonts w:ascii="Courier New" w:eastAsia="Times New Roman" w:hAnsi="Courier New" w:cs="Courier New"/>
-          <w:lang w:val="en-US"/>
-        </w:rPr>
-        <w:t>args</w:t>
-      </w:r>
-      <w:proofErr w:type="spellEnd"/>
-      <w:r>
-        <w:rPr>
-          <w:rFonts w:ascii="Courier New" w:eastAsia="Times New Roman" w:hAnsi="Courier New" w:cs="Courier New"/>
-          <w:lang w:val="en-US"/>
-        </w:rPr>
-        <w:t>) {</w:t>
-      </w:r>
-      <w:r>
-        <w:rPr>
-          <w:rFonts w:ascii="Courier New" w:eastAsia="Times New Roman" w:hAnsi="Courier New" w:cs="Courier New"/>
-          <w:lang w:val="en-US"/>
-        </w:rPr>
-        <w:br/>
-        <w:t xml:space="preserve">    </w:t>
-      </w:r>
-      <w:proofErr w:type="spellStart"/>
-      <w:r>
-        <w:rPr>
-          <w:rFonts w:ascii="Courier New" w:eastAsia="Times New Roman" w:hAnsi="Courier New" w:cs="Courier New"/>
-          <w:i/>
-          <w:iCs/>
-        </w:rPr>
-        <w:t>selectionSort</w:t>
-      </w:r>
-      <w:proofErr w:type="spellEnd"/>
-      <w:r>
-        <w:rPr>
-          <w:rFonts w:ascii="Courier New" w:eastAsia="Times New Roman" w:hAnsi="Courier New" w:cs="Courier New"/>
-          <w:i/>
-          <w:iCs/>
-        </w:rPr>
-        <w:t>(list);</w:t>
-      </w:r>
-      <w:r>
-        <w:rPr>
-          <w:rFonts w:ascii="Courier New" w:eastAsia="Times New Roman" w:hAnsi="Courier New" w:cs="Courier New"/>
-          <w:lang w:val="en-US"/>
-        </w:rPr>
-        <w:br/>
-        <w:t xml:space="preserve">    </w:t>
-      </w:r>
-      <w:r>
-        <w:rPr>
-          <w:rFonts w:ascii="Courier New" w:eastAsia="Times New Roman" w:hAnsi="Courier New" w:cs="Courier New"/>
-          <w:b/>
-          <w:bCs/>
-          <w:color w:val="000080"/>
-          <w:lang w:val="en-US"/>
-        </w:rPr>
-        <w:t xml:space="preserve">for </w:t>
-      </w:r>
-      <w:r>
-        <w:rPr>
-          <w:rFonts w:ascii="Courier New" w:eastAsia="Times New Roman" w:hAnsi="Courier New" w:cs="Courier New"/>
-          <w:lang w:val="en-US"/>
-        </w:rPr>
-        <w:t>(</w:t>
-      </w:r>
-      <w:proofErr w:type="spellStart"/>
-      <w:r>
-        <w:rPr>
-          <w:rFonts w:ascii="Courier New" w:eastAsia="Times New Roman" w:hAnsi="Courier New" w:cs="Courier New"/>
-          <w:b/>
-          <w:bCs/>
-          <w:color w:val="000080"/>
-          <w:lang w:val="en-US"/>
-        </w:rPr>
-        <w:t>int</w:t>
-      </w:r>
-      <w:proofErr w:type="spellEnd"/>
-      <w:r>
-        <w:rPr>
-          <w:rFonts w:ascii="Courier New" w:eastAsia="Times New Roman" w:hAnsi="Courier New" w:cs="Courier New"/>
-          <w:b/>
-          <w:bCs/>
-          <w:color w:val="000080"/>
-          <w:lang w:val="en-US"/>
-        </w:rPr>
-        <w:t xml:space="preserve"> </w:t>
-      </w:r>
-      <w:r>
-        <w:rPr>
-          <w:rFonts w:ascii="Courier New" w:eastAsia="Times New Roman" w:hAnsi="Courier New" w:cs="Courier New"/>
-          <w:lang w:val="en-US"/>
-        </w:rPr>
-        <w:t xml:space="preserve">i = </w:t>
-      </w:r>
-      <w:r>
-        <w:rPr>
-          <w:rFonts w:ascii="Courier New" w:eastAsia="Times New Roman" w:hAnsi="Courier New" w:cs="Courier New"/>
-          <w:color w:val="0000FF"/>
-          <w:lang w:val="en-US"/>
-        </w:rPr>
-        <w:t>0</w:t>
-      </w:r>
-      <w:r>
-        <w:rPr>
-          <w:rFonts w:ascii="Courier New" w:eastAsia="Times New Roman" w:hAnsi="Courier New" w:cs="Courier New"/>
-          <w:lang w:val="en-US"/>
-        </w:rPr>
-        <w:t xml:space="preserve">; i &lt; </w:t>
-      </w:r>
-      <w:proofErr w:type="spellStart"/>
-      <w:r>
-        <w:rPr>
-          <w:rFonts w:ascii="Courier New" w:eastAsia="Times New Roman" w:hAnsi="Courier New" w:cs="Courier New"/>
-          <w:lang w:val="en-US"/>
-        </w:rPr>
-        <w:t>list.</w:t>
-      </w:r>
-      <w:r>
-        <w:rPr>
-          <w:rFonts w:ascii="Courier New" w:eastAsia="Times New Roman" w:hAnsi="Courier New" w:cs="Courier New"/>
-          <w:b/>
-          <w:bCs/>
-          <w:color w:val="660E7A"/>
-          <w:lang w:val="en-US"/>
-        </w:rPr>
-        <w:t>length</w:t>
-      </w:r>
-      <w:proofErr w:type="spellEnd"/>
-      <w:r>
-        <w:rPr>
-          <w:rFonts w:ascii="Courier New" w:eastAsia="Times New Roman" w:hAnsi="Courier New" w:cs="Courier New"/>
-          <w:lang w:val="en-US"/>
-        </w:rPr>
-        <w:t>; i++)</w:t>
-      </w:r>
-      <w:r>
-        <w:rPr>
-          <w:rFonts w:ascii="Courier New" w:eastAsia="Times New Roman" w:hAnsi="Courier New" w:cs="Courier New"/>
-          <w:lang w:val="en-US"/>
-        </w:rPr>
-        <w:br/>
-        <w:t xml:space="preserve">        </w:t>
-      </w:r>
-      <w:proofErr w:type="spellStart"/>
-      <w:r>
-        <w:rPr>
-          <w:rFonts w:ascii="Courier New" w:eastAsia="Times New Roman" w:hAnsi="Courier New" w:cs="Courier New"/>
-          <w:lang w:val="en-US"/>
-        </w:rPr>
-        <w:t>System.</w:t>
-      </w:r>
-      <w:r>
-        <w:rPr>
-          <w:rFonts w:ascii="Courier New" w:eastAsia="Times New Roman" w:hAnsi="Courier New" w:cs="Courier New"/>
-          <w:b/>
-          <w:bCs/>
-          <w:i/>
-          <w:iCs/>
-          <w:color w:val="660E7A"/>
-          <w:lang w:val="en-US"/>
-        </w:rPr>
-        <w:t>out</w:t>
-      </w:r>
-      <w:r>
-        <w:rPr>
-          <w:rFonts w:ascii="Courier New" w:eastAsia="Times New Roman" w:hAnsi="Courier New" w:cs="Courier New"/>
-          <w:lang w:val="en-US"/>
-        </w:rPr>
-        <w:t>.print</w:t>
-      </w:r>
-      <w:proofErr w:type="spellEnd"/>
-      <w:r>
-        <w:rPr>
-          <w:rFonts w:ascii="Courier New" w:eastAsia="Times New Roman" w:hAnsi="Courier New" w:cs="Courier New"/>
-          <w:lang w:val="en-US"/>
-        </w:rPr>
-        <w:t xml:space="preserve">(list[i] + </w:t>
-      </w:r>
-      <w:r>
-        <w:rPr>
-          <w:rFonts w:ascii="Courier New" w:eastAsia="Times New Roman" w:hAnsi="Courier New" w:cs="Courier New"/>
-          <w:b/>
-          <w:bCs/>
-          <w:color w:val="008000"/>
-          <w:lang w:val="en-US"/>
-        </w:rPr>
-        <w:t>" "</w:t>
-      </w:r>
-      <w:r>
-        <w:rPr>
-          <w:rFonts w:ascii="Courier New" w:eastAsia="Times New Roman" w:hAnsi="Courier New" w:cs="Courier New"/>
-          <w:lang w:val="en-US"/>
-        </w:rPr>
-        <w:t>);</w:t>
-      </w:r>
-      <w:r>
-        <w:rPr>
-          <w:rFonts w:ascii="Courier New" w:eastAsia="Times New Roman" w:hAnsi="Courier New" w:cs="Courier New"/>
-          <w:lang w:val="en-US"/>
-        </w:rPr>
-        <w:br/>
-        <w:t>}</w:t>
-      </w:r>
-    </w:p>
-    <w:p>
-      <w:pPr>
-        <w:pBdr>
-          <w:top w:val="none" w:sz="0" w:space="0" w:color="auto"/>
-          <w:left w:val="none" w:sz="0" w:space="0" w:color="auto"/>
-          <w:bottom w:val="none" w:sz="0" w:space="0" w:color="auto"/>
-          <w:right w:val="none" w:sz="0" w:space="0" w:color="auto"/>
-          <w:between w:val="none" w:sz="0" w:space="0" w:color="auto"/>
-        </w:pBdr>
-        <w:shd w:val="clear" w:color="auto" w:fill="FFFFFF"/>
-        <w:spacing w:after="100" w:afterAutospacing="1" w:line="240" w:lineRule="auto"/>
-        <w:rPr>
-          <w:rFonts w:ascii="Helvetica Neue" w:eastAsia="Calibri" w:hAnsi="Helvetica Neue" w:cs="Times New Roman"/>
-          <w:color w:val="262626"/>
-          <w:sz w:val="25"/>
-          <w:szCs w:val="25"/>
-          <w:lang w:val="en-US"/>
-        </w:rPr>
-      </w:pPr>
-      <w:proofErr w:type="spellStart"/>
-      <w:r>
-        <w:rPr>
-          <w:rFonts w:ascii="Helvetica Neue" w:eastAsia="Calibri" w:hAnsi="Helvetica Neue" w:cs="Times New Roman"/>
-          <w:b/>
-          <w:bCs/>
-          <w:color w:val="262626"/>
-          <w:sz w:val="25"/>
-          <w:szCs w:val="25"/>
-          <w:lang w:val="en-US"/>
-        </w:rPr>
-        <w:t>B</w:t>
-      </w:r>
-      <w:r>
-        <w:rPr>
-          <w:rFonts w:eastAsia="Calibri"/>
-          <w:b/>
-          <w:bCs/>
-          <w:color w:val="262626"/>
-          <w:sz w:val="25"/>
-          <w:szCs w:val="25"/>
-          <w:lang w:val="en-US"/>
-        </w:rPr>
-        <w:t>ướ</w:t>
-      </w:r>
-      <w:r>
-        <w:rPr>
-          <w:rFonts w:ascii="Helvetica Neue" w:eastAsia="Calibri" w:hAnsi="Helvetica Neue" w:cs="Times New Roman"/>
-          <w:b/>
-          <w:bCs/>
-          <w:color w:val="262626"/>
-          <w:sz w:val="25"/>
-          <w:szCs w:val="25"/>
-          <w:lang w:val="en-US"/>
-        </w:rPr>
-        <w:t>c</w:t>
-      </w:r>
-      <w:proofErr w:type="spellEnd"/>
-      <w:r>
-        <w:rPr>
-          <w:rFonts w:ascii="Helvetica Neue" w:eastAsia="Calibri" w:hAnsi="Helvetica Neue" w:cs="Times New Roman"/>
-          <w:b/>
-          <w:bCs/>
-          <w:color w:val="262626"/>
-          <w:sz w:val="25"/>
-          <w:szCs w:val="25"/>
-          <w:lang w:val="en-US"/>
-        </w:rPr>
-        <w:t xml:space="preserve"> 4:</w:t>
-      </w:r>
-      <w:r>
-        <w:rPr>
-          <w:rFonts w:ascii="Helvetica Neue" w:eastAsia="Calibri" w:hAnsi="Helvetica Neue" w:cs="Times New Roman"/>
-          <w:color w:val="262626"/>
-          <w:sz w:val="25"/>
-          <w:szCs w:val="25"/>
-          <w:lang w:val="en-US"/>
-        </w:rPr>
-        <w:t> </w:t>
-      </w:r>
-      <w:proofErr w:type="spellStart"/>
-      <w:r>
-        <w:rPr>
-          <w:rFonts w:ascii="Helvetica Neue" w:eastAsia="Calibri" w:hAnsi="Helvetica Neue" w:cs="Times New Roman"/>
-          <w:color w:val="262626"/>
-          <w:sz w:val="25"/>
-          <w:szCs w:val="25"/>
-          <w:lang w:val="en-US"/>
-        </w:rPr>
-        <w:t>Ch</w:t>
-      </w:r>
-      <w:r>
-        <w:rPr>
-          <w:rFonts w:eastAsia="Calibri"/>
-          <w:color w:val="262626"/>
-          <w:sz w:val="25"/>
-          <w:szCs w:val="25"/>
-          <w:lang w:val="en-US"/>
-        </w:rPr>
-        <w:t>ạ</w:t>
-      </w:r>
-      <w:r>
-        <w:rPr>
-          <w:rFonts w:ascii="Helvetica Neue" w:eastAsia="Calibri" w:hAnsi="Helvetica Neue" w:cs="Times New Roman"/>
-          <w:color w:val="262626"/>
-          <w:sz w:val="25"/>
-          <w:szCs w:val="25"/>
-          <w:lang w:val="en-US"/>
-        </w:rPr>
-        <w:t>y</w:t>
-      </w:r>
-      <w:proofErr w:type="spellEnd"/>
-      <w:r>
-        <w:rPr>
-          <w:rFonts w:ascii="Helvetica Neue" w:eastAsia="Calibri" w:hAnsi="Helvetica Neue" w:cs="Times New Roman"/>
-          <w:color w:val="262626"/>
-          <w:sz w:val="25"/>
-          <w:szCs w:val="25"/>
-          <w:lang w:val="en-US"/>
-        </w:rPr>
-        <w:t xml:space="preserve"> </w:t>
-      </w:r>
-      <w:proofErr w:type="spellStart"/>
-      <w:r>
-        <w:rPr>
-          <w:rFonts w:ascii="Helvetica Neue" w:eastAsia="Calibri" w:hAnsi="Helvetica Neue" w:cs="Times New Roman"/>
-          <w:color w:val="262626"/>
-          <w:sz w:val="25"/>
-          <w:szCs w:val="25"/>
-          <w:lang w:val="en-US"/>
-        </w:rPr>
-        <w:t>ch</w:t>
-      </w:r>
-      <w:r>
-        <w:rPr>
-          <w:rFonts w:eastAsia="Calibri"/>
-          <w:color w:val="262626"/>
-          <w:sz w:val="25"/>
-          <w:szCs w:val="25"/>
-          <w:lang w:val="en-US"/>
-        </w:rPr>
-        <w:t>ươ</w:t>
-      </w:r>
-      <w:r>
-        <w:rPr>
-          <w:rFonts w:ascii="Helvetica Neue" w:eastAsia="Calibri" w:hAnsi="Helvetica Neue" w:cs="Times New Roman"/>
-          <w:color w:val="262626"/>
-          <w:sz w:val="25"/>
-          <w:szCs w:val="25"/>
-          <w:lang w:val="en-US"/>
-        </w:rPr>
-        <w:t>ng</w:t>
-      </w:r>
-      <w:proofErr w:type="spellEnd"/>
-      <w:r>
-        <w:rPr>
-          <w:rFonts w:ascii="Helvetica Neue" w:eastAsia="Calibri" w:hAnsi="Helvetica Neue" w:cs="Times New Roman"/>
-          <w:color w:val="262626"/>
-          <w:sz w:val="25"/>
-          <w:szCs w:val="25"/>
-          <w:lang w:val="en-US"/>
-        </w:rPr>
-        <w:t xml:space="preserve"> </w:t>
-      </w:r>
-      <w:proofErr w:type="spellStart"/>
-      <w:r>
-        <w:rPr>
-          <w:rFonts w:ascii="Helvetica Neue" w:eastAsia="Calibri" w:hAnsi="Helvetica Neue" w:cs="Times New Roman"/>
-          <w:color w:val="262626"/>
-          <w:sz w:val="25"/>
-          <w:szCs w:val="25"/>
-          <w:lang w:val="en-US"/>
-        </w:rPr>
-        <w:t>tr</w:t>
-      </w:r>
-      <w:r>
-        <w:rPr>
-          <w:rFonts w:ascii="Malgun Gothic" w:eastAsia="Malgun Gothic" w:hAnsi="Malgun Gothic" w:cs="Malgun Gothic" w:hint="eastAsia"/>
-          <w:color w:val="262626"/>
-          <w:sz w:val="25"/>
-          <w:szCs w:val="25"/>
-          <w:lang w:val="en-US"/>
-        </w:rPr>
-        <w:t>ì</w:t>
-      </w:r>
-      <w:r>
-        <w:rPr>
-          <w:rFonts w:ascii="Helvetica Neue" w:eastAsia="Calibri" w:hAnsi="Helvetica Neue" w:cs="Times New Roman"/>
-          <w:color w:val="262626"/>
-          <w:sz w:val="25"/>
-          <w:szCs w:val="25"/>
-          <w:lang w:val="en-US"/>
-        </w:rPr>
-        <w:t>nh</w:t>
-      </w:r>
-      <w:proofErr w:type="spellEnd"/>
-      <w:r>
-        <w:rPr>
-          <w:rFonts w:ascii="Helvetica Neue" w:eastAsia="Calibri" w:hAnsi="Helvetica Neue" w:cs="Times New Roman"/>
-          <w:color w:val="262626"/>
-          <w:sz w:val="25"/>
-          <w:szCs w:val="25"/>
-          <w:lang w:val="en-US"/>
-        </w:rPr>
-        <w:t xml:space="preserve">. </w:t>
-      </w:r>
-      <w:proofErr w:type="spellStart"/>
-      <w:r>
-        <w:rPr>
-          <w:rFonts w:ascii="Helvetica Neue" w:eastAsia="Calibri" w:hAnsi="Helvetica Neue" w:cs="Times New Roman"/>
-          <w:color w:val="262626"/>
-          <w:sz w:val="25"/>
-          <w:szCs w:val="25"/>
-          <w:lang w:val="en-US"/>
-        </w:rPr>
-        <w:t>Quan</w:t>
-      </w:r>
-      <w:proofErr w:type="spellEnd"/>
-      <w:r>
-        <w:rPr>
-          <w:rFonts w:ascii="Helvetica Neue" w:eastAsia="Calibri" w:hAnsi="Helvetica Neue" w:cs="Times New Roman"/>
-          <w:color w:val="262626"/>
-          <w:sz w:val="25"/>
-          <w:szCs w:val="25"/>
-          <w:lang w:val="en-US"/>
-        </w:rPr>
-        <w:t xml:space="preserve"> </w:t>
-      </w:r>
-      <w:proofErr w:type="spellStart"/>
-      <w:r>
-        <w:rPr>
-          <w:rFonts w:ascii="Helvetica Neue" w:eastAsia="Calibri" w:hAnsi="Helvetica Neue" w:cs="Times New Roman"/>
-          <w:color w:val="262626"/>
-          <w:sz w:val="25"/>
-          <w:szCs w:val="25"/>
-          <w:lang w:val="en-US"/>
-        </w:rPr>
-        <w:t>s</w:t>
-      </w:r>
-      <w:r>
-        <w:rPr>
-          <w:rFonts w:ascii="Malgun Gothic" w:eastAsia="Malgun Gothic" w:hAnsi="Malgun Gothic" w:cs="Malgun Gothic" w:hint="eastAsia"/>
-          <w:color w:val="262626"/>
-          <w:sz w:val="25"/>
-          <w:szCs w:val="25"/>
-          <w:lang w:val="en-US"/>
-        </w:rPr>
-        <w:t>á</w:t>
-      </w:r>
-      <w:r>
-        <w:rPr>
-          <w:rFonts w:ascii="Helvetica Neue" w:eastAsia="Calibri" w:hAnsi="Helvetica Neue" w:cs="Times New Roman"/>
-          <w:color w:val="262626"/>
-          <w:sz w:val="25"/>
-          <w:szCs w:val="25"/>
-          <w:lang w:val="en-US"/>
-        </w:rPr>
-        <w:t>t</w:t>
-      </w:r>
-      <w:proofErr w:type="spellEnd"/>
-      <w:r>
-        <w:rPr>
-          <w:rFonts w:ascii="Helvetica Neue" w:eastAsia="Calibri" w:hAnsi="Helvetica Neue" w:cs="Times New Roman"/>
-          <w:color w:val="262626"/>
-          <w:sz w:val="25"/>
-          <w:szCs w:val="25"/>
-          <w:lang w:val="en-US"/>
-        </w:rPr>
-        <w:t xml:space="preserve"> </w:t>
-      </w:r>
-      <w:proofErr w:type="spellStart"/>
-      <w:r>
-        <w:rPr>
-          <w:rFonts w:ascii="Helvetica Neue" w:eastAsia="Calibri" w:hAnsi="Helvetica Neue" w:cs="Times New Roman"/>
-          <w:color w:val="262626"/>
-          <w:sz w:val="25"/>
-          <w:szCs w:val="25"/>
-          <w:lang w:val="en-US"/>
-        </w:rPr>
-        <w:t>k</w:t>
-      </w:r>
-      <w:r>
-        <w:rPr>
-          <w:rFonts w:ascii="MingLiU" w:eastAsia="MingLiU" w:hAnsi="MingLiU" w:cs="MingLiU" w:hint="eastAsia"/>
-          <w:color w:val="262626"/>
-          <w:sz w:val="25"/>
-          <w:szCs w:val="25"/>
-          <w:lang w:val="en-US"/>
-        </w:rPr>
-        <w:t>ế</w:t>
-      </w:r>
-      <w:r>
-        <w:rPr>
-          <w:rFonts w:ascii="Helvetica Neue" w:eastAsia="Calibri" w:hAnsi="Helvetica Neue" w:cs="Times New Roman"/>
-          <w:color w:val="262626"/>
-          <w:sz w:val="25"/>
-          <w:szCs w:val="25"/>
-          <w:lang w:val="en-US"/>
-        </w:rPr>
-        <w:t>t</w:t>
-      </w:r>
-      <w:proofErr w:type="spellEnd"/>
-      <w:r>
-        <w:rPr>
-          <w:rFonts w:ascii="Helvetica Neue" w:eastAsia="Calibri" w:hAnsi="Helvetica Neue" w:cs="Times New Roman"/>
-          <w:color w:val="262626"/>
-          <w:sz w:val="25"/>
-          <w:szCs w:val="25"/>
-          <w:lang w:val="en-US"/>
-        </w:rPr>
-        <w:t xml:space="preserve"> </w:t>
-      </w:r>
-      <w:proofErr w:type="spellStart"/>
-      <w:r>
-        <w:rPr>
-          <w:rFonts w:ascii="Helvetica Neue" w:eastAsia="Calibri" w:hAnsi="Helvetica Neue" w:cs="Times New Roman"/>
-          <w:color w:val="262626"/>
-          <w:sz w:val="25"/>
-          <w:szCs w:val="25"/>
-          <w:lang w:val="en-US"/>
-        </w:rPr>
-        <w:t>qu</w:t>
-      </w:r>
-      <w:r>
-        <w:rPr>
-          <w:rFonts w:eastAsia="Calibri"/>
-          <w:color w:val="262626"/>
-          <w:sz w:val="25"/>
-          <w:szCs w:val="25"/>
-          <w:lang w:val="en-US"/>
-        </w:rPr>
-        <w:t>ả</w:t>
-      </w:r>
-      <w:proofErr w:type="spellEnd"/>
-      <w:r>
-        <w:rPr>
-          <w:rFonts w:ascii="Helvetica Neue" w:eastAsia="Calibri" w:hAnsi="Helvetica Neue" w:cs="Times New Roman"/>
-          <w:color w:val="262626"/>
-          <w:sz w:val="25"/>
-          <w:szCs w:val="25"/>
-          <w:lang w:val="en-US"/>
-        </w:rPr>
-        <w:t xml:space="preserve"> </w:t>
-      </w:r>
-      <w:proofErr w:type="spellStart"/>
-      <w:r>
-        <w:rPr>
-          <w:rFonts w:ascii="Helvetica Neue" w:eastAsia="Calibri" w:hAnsi="Helvetica Neue" w:cs="Times New Roman"/>
-          <w:color w:val="262626"/>
-          <w:sz w:val="25"/>
-          <w:szCs w:val="25"/>
-          <w:lang w:val="en-US"/>
-        </w:rPr>
-        <w:t>tr</w:t>
-      </w:r>
-      <w:r>
-        <w:rPr>
-          <w:rFonts w:eastAsia="Calibri"/>
-          <w:color w:val="262626"/>
-          <w:sz w:val="25"/>
-          <w:szCs w:val="25"/>
-          <w:lang w:val="en-US"/>
-        </w:rPr>
-        <w:t>ả</w:t>
-      </w:r>
-      <w:proofErr w:type="spellEnd"/>
-      <w:r>
-        <w:rPr>
-          <w:rFonts w:ascii="Helvetica Neue" w:eastAsia="Calibri" w:hAnsi="Helvetica Neue" w:cs="Times New Roman"/>
-          <w:color w:val="262626"/>
-          <w:sz w:val="25"/>
-          <w:szCs w:val="25"/>
-          <w:lang w:val="en-US"/>
-        </w:rPr>
-        <w:t xml:space="preserve"> </w:t>
-      </w:r>
-      <w:proofErr w:type="spellStart"/>
-      <w:r>
-        <w:rPr>
-          <w:rFonts w:ascii="Helvetica Neue" w:eastAsia="Calibri" w:hAnsi="Helvetica Neue" w:cs="Times New Roman"/>
-          <w:color w:val="262626"/>
-          <w:sz w:val="25"/>
-          <w:szCs w:val="25"/>
-          <w:lang w:val="en-US"/>
-        </w:rPr>
-        <w:t>v</w:t>
-      </w:r>
-      <w:r>
-        <w:rPr>
-          <w:rFonts w:ascii="MingLiU" w:eastAsia="MingLiU" w:hAnsi="MingLiU" w:cs="MingLiU" w:hint="eastAsia"/>
-          <w:color w:val="262626"/>
-          <w:sz w:val="25"/>
-          <w:szCs w:val="25"/>
-          <w:lang w:val="en-US"/>
-        </w:rPr>
-        <w:t>ề</w:t>
-      </w:r>
-      <w:proofErr w:type="spellEnd"/>
-      <w:r>
-        <w:rPr>
-          <w:rFonts w:ascii="Helvetica Neue" w:eastAsia="Calibri" w:hAnsi="Helvetica Neue" w:cs="Times New Roman"/>
-          <w:color w:val="262626"/>
-          <w:sz w:val="25"/>
-          <w:szCs w:val="25"/>
-          <w:lang w:val="en-US"/>
-        </w:rPr>
-        <w:t xml:space="preserve">. </w:t>
-      </w:r>
+      <w:r>
+        <w:rPr>
+          <w:rFonts w:ascii="Helvetica Neue" w:eastAsia="Calibri" w:hAnsi="Helvetica Neue" w:cs="Times New Roman"/>
+          <w:color w:val="262626"/>
+          <w:sz w:val="25"/>
+          <w:szCs w:val="25"/>
+          <w:lang w:val="en-US"/>
+        </w:rPr>
+        <w:t xml:space="preserve"> </w:t>
+      </w:r>
+      <w:bookmarkStart w:id="0" w:name="_GoBack"/>
+      <w:bookmarkEnd w:id="0"/>
     </w:p>
     <w:p>
       <w:pPr>

</xml_diff>